<commit_message>
feat: Enhance FarmLink project documentation and user interface
- Updated ER diagram in Data/ER.uxf to include additional elements and relationships.
- Expanded project proposal in Data/farmlink.docx with detailed project description, case study, user stories, and project links.
- Improved intro form layout in intro.Designer.cs by adding anchoring for labels and link labels.
- Modified login form in login.Designer.cs to change password textbox properties for better security.
- Added event handler for password textbox in login.cs to manage text changes.
- Introduced new settings file for VSCode to prefer C# extensions.
- Implemented signin form load event in signin.cs for future enhancements.
</commit_message>
<xml_diff>
--- a/Data/farmlink.docx
+++ b/Data/farmlink.docx
@@ -2,186 +2,760 @@
 <file path=word/document.xml><?xml version="1.0" encoding="utf-8"?>
 <w:document xmlns:wpc="http://schemas.microsoft.com/office/word/2010/wordprocessingCanvas" xmlns:cx="http://schemas.microsoft.com/office/drawing/2014/chartex" xmlns:cx1="http://schemas.microsoft.com/office/drawing/2015/9/8/chartex" xmlns:cx2="http://schemas.microsoft.com/office/drawing/2015/10/21/chartex" xmlns:cx3="http://schemas.microsoft.com/office/drawing/2016/5/9/chartex" xmlns:cx4="http://schemas.microsoft.com/office/drawing/2016/5/10/chartex" xmlns:cx5="http://schemas.microsoft.com/office/drawing/2016/5/11/chartex" xmlns:cx6="http://schemas.microsoft.com/office/drawing/2016/5/12/chartex" xmlns:cx7="http://schemas.microsoft.com/office/drawing/2016/5/13/chartex" xmlns:cx8="http://schemas.microsoft.com/office/drawing/2016/5/14/chartex" xmlns:mc="http://schemas.openxmlformats.org/markup-compatibility/2006" xmlns:aink="http://schemas.microsoft.com/office/drawing/2016/ink" xmlns:am3d="http://schemas.microsoft.com/office/drawing/2017/model3d" xmlns:o="urn:schemas-microsoft-com:office:office" xmlns:oel="http://schemas.microsoft.com/office/2019/extlst" xmlns:r="http://schemas.openxmlformats.org/officeDocument/2006/relationships" xmlns:m="http://schemas.openxmlformats.org/officeDocument/2006/math" xmlns:v="urn:schemas-microsoft-com:vml" xmlns:wp14="http://schemas.microsoft.com/office/word/2010/wordprocessingDrawing" xmlns:wp="http://schemas.openxmlformats.org/drawingml/2006/wordprocessingDrawing" xmlns:w10="urn:schemas-microsoft-com:office:word" xmlns:w="http://schemas.openxmlformats.org/wordprocessingml/2006/main" xmlns:w14="http://schemas.microsoft.com/office/word/2010/wordml" xmlns:w15="http://schemas.microsoft.com/office/word/2012/wordml" xmlns:w16cex="http://schemas.microsoft.com/office/word/2018/wordml/cex" xmlns:w16cid="http://schemas.microsoft.com/office/word/2016/wordml/cid" xmlns:w16="http://schemas.microsoft.com/office/word/2018/wordml" xmlns:w16du="http://schemas.microsoft.com/office/word/2023/wordml/word16du" xmlns:w16sdtdh="http://schemas.microsoft.com/office/word/2020/wordml/sdtdatahash" xmlns:w16sdtfl="http://schemas.microsoft.com/office/word/2024/wordml/sdtformatlock" xmlns:w16se="http://schemas.microsoft.com/office/word/2015/wordml/symex" xmlns:wpg="http://schemas.microsoft.com/office/word/2010/wordprocessingGroup" xmlns:wpi="http://schemas.microsoft.com/office/word/2010/wordprocessingInk" xmlns:wne="http://schemas.microsoft.com/office/word/2006/wordml" xmlns:wps="http://schemas.microsoft.com/office/word/2010/wordprocessingShape" mc:Ignorable="w14 w15 w16se w16cid w16 w16cex w16sdtdh w16sdtfl w16du wp14">
   <w:body>
-    <w:p/>
     <w:p>
       <w:pPr>
         <w:jc w:val="center"/>
-        <w:rPr>
-          <w:sz w:val="44"/>
-          <w:szCs w:val="44"/>
-        </w:rPr>
-      </w:pPr>
-      <w:proofErr w:type="spellStart"/>
-      <w:r>
         <w:rPr>
           <w:b/>
           <w:bCs/>
           <w:sz w:val="44"/>
           <w:szCs w:val="44"/>
         </w:rPr>
-        <w:t>FarmLink</w:t>
-      </w:r>
-      <w:proofErr w:type="spellEnd"/>
-    </w:p>
-    <w:p>
-      <w:r>
-        <w:t xml:space="preserve">In Bangladesh, farmers work tirelessly to grow crops, yet when it comes to selling them, they are often trapped by powerful </w:t>
-      </w:r>
+      </w:pPr>
+      <w:bookmarkStart w:id="0" w:name="_Hlk197687337"/>
+      <w:bookmarkEnd w:id="0"/>
       <w:r>
         <w:rPr>
           <w:b/>
           <w:bCs/>
-        </w:rPr>
-        <w:t>market syndicates</w:t>
-      </w:r>
-      <w:r>
-        <w:t>. These groups control supply chains, raise prices unfairly, and leave farmers earning only a fraction of what their produce is worth. Meanwhile, consumers and small shop owners pay inflated prices without realizing the struggle behind the market.</w:t>
-      </w:r>
-    </w:p>
-    <w:p>
-      <w:proofErr w:type="spellStart"/>
-      <w:r>
+          <w:sz w:val="44"/>
+          <w:szCs w:val="44"/>
+        </w:rPr>
+        <w:t>Department of Computer Science</w:t>
+      </w:r>
+    </w:p>
+    <w:p>
+      <w:pPr>
+        <w:jc w:val="center"/>
         <w:rPr>
           <w:b/>
           <w:bCs/>
-        </w:rPr>
-        <w:t>FarmLink</w:t>
-      </w:r>
-      <w:proofErr w:type="spellEnd"/>
-      <w:r>
-        <w:t xml:space="preserve"> is a C# .NET-based platform designed to break this cycle. It directly connects </w:t>
-      </w:r>
+          <w:sz w:val="44"/>
+          <w:szCs w:val="44"/>
+        </w:rPr>
+      </w:pPr>
+    </w:p>
+    <w:p>
+      <w:pPr>
+        <w:jc w:val="center"/>
+        <w:rPr>
+          <w:sz w:val="44"/>
+          <w:szCs w:val="44"/>
+        </w:rPr>
+      </w:pPr>
       <w:r>
         <w:rPr>
           <w:b/>
           <w:bCs/>
-        </w:rPr>
-        <w:t>farmers</w:t>
-      </w:r>
-      <w:r>
-        <w:t xml:space="preserve"> with </w:t>
-      </w:r>
-      <w:r>
+          <w:sz w:val="44"/>
+          <w:szCs w:val="44"/>
+        </w:rPr>
+        <w:t xml:space="preserve"> </w:t>
+      </w:r>
+      <w:r>
+        <w:rPr>
+          <w:sz w:val="44"/>
+          <w:szCs w:val="44"/>
+        </w:rPr>
+        <w:t>Software Project Proposal</w:t>
+      </w:r>
+    </w:p>
+    <w:p>
+      <w:pPr>
+        <w:jc w:val="center"/>
+      </w:pPr>
+      <w:r>
+        <w:pict w14:anchorId="7503D6CD">
+          <v:rect id="_x0000_i1025" style="width:0;height:1.5pt" o:hralign="center" o:hrstd="t" o:hr="t" fillcolor="#a0a0a0" stroked="f"/>
+        </w:pict>
+      </w:r>
+    </w:p>
+    <w:p>
+      <w:pPr>
+        <w:jc w:val="center"/>
+      </w:pPr>
+    </w:p>
+    <w:p>
+      <w:pPr>
+        <w:jc w:val="center"/>
+        <w:rPr>
+          <w:sz w:val="28"/>
+          <w:szCs w:val="28"/>
+        </w:rPr>
+      </w:pPr>
+    </w:p>
+    <w:tbl>
+      <w:tblPr>
+        <w:tblStyle w:val="TableGrid"/>
+        <w:tblW w:w="0" w:type="auto"/>
+        <w:tblLook w:val="04A0" w:firstRow="1" w:lastRow="0" w:firstColumn="1" w:lastColumn="0" w:noHBand="0" w:noVBand="1"/>
+      </w:tblPr>
+      <w:tblGrid>
+        <w:gridCol w:w="1345"/>
+        <w:gridCol w:w="4860"/>
+        <w:gridCol w:w="2250"/>
+        <w:gridCol w:w="895"/>
+      </w:tblGrid>
+      <w:tr>
+        <w:tc>
+          <w:tcPr>
+            <w:tcW w:w="1345" w:type="dxa"/>
+            <w:shd w:val="clear" w:color="auto" w:fill="D9D9D9" w:themeFill="background1" w:themeFillShade="D9"/>
+          </w:tcPr>
+          <w:p>
+            <w:pPr>
+              <w:jc w:val="center"/>
+              <w:rPr>
+                <w:b/>
+                <w:bCs/>
+                <w:sz w:val="28"/>
+                <w:szCs w:val="28"/>
+              </w:rPr>
+            </w:pPr>
+            <w:r>
+              <w:rPr>
+                <w:b/>
+                <w:bCs/>
+                <w:sz w:val="28"/>
+                <w:szCs w:val="28"/>
+              </w:rPr>
+              <w:t xml:space="preserve">Course </w:t>
+            </w:r>
+          </w:p>
+        </w:tc>
+        <w:tc>
+          <w:tcPr>
+            <w:tcW w:w="4860" w:type="dxa"/>
+          </w:tcPr>
+          <w:p>
+            <w:pPr>
+              <w:jc w:val="center"/>
+              <w:rPr>
+                <w:sz w:val="28"/>
+                <w:szCs w:val="28"/>
+              </w:rPr>
+            </w:pPr>
+            <w:r>
+              <w:rPr>
+                <w:sz w:val="28"/>
+                <w:szCs w:val="28"/>
+              </w:rPr>
+              <w:t>OBJECT ORIENTED PROGRAMMING 2</w:t>
+            </w:r>
+          </w:p>
+        </w:tc>
+        <w:tc>
+          <w:tcPr>
+            <w:tcW w:w="2250" w:type="dxa"/>
+            <w:shd w:val="clear" w:color="auto" w:fill="D9D9D9" w:themeFill="background1" w:themeFillShade="D9"/>
+          </w:tcPr>
+          <w:p>
+            <w:pPr>
+              <w:jc w:val="center"/>
+              <w:rPr>
+                <w:b/>
+                <w:bCs/>
+                <w:sz w:val="28"/>
+                <w:szCs w:val="28"/>
+              </w:rPr>
+            </w:pPr>
+            <w:r>
+              <w:rPr>
+                <w:b/>
+                <w:bCs/>
+                <w:sz w:val="28"/>
+                <w:szCs w:val="28"/>
+              </w:rPr>
+              <w:t>Group No.</w:t>
+            </w:r>
+          </w:p>
+        </w:tc>
+        <w:tc>
+          <w:tcPr>
+            <w:tcW w:w="895" w:type="dxa"/>
+          </w:tcPr>
+          <w:p>
+            <w:pPr>
+              <w:jc w:val="center"/>
+              <w:rPr>
+                <w:sz w:val="28"/>
+                <w:szCs w:val="28"/>
+              </w:rPr>
+            </w:pPr>
+          </w:p>
+        </w:tc>
+      </w:tr>
+    </w:tbl>
+    <w:p>
+      <w:pPr>
+        <w:rPr>
+          <w:sz w:val="44"/>
+          <w:szCs w:val="44"/>
+        </w:rPr>
+      </w:pPr>
+    </w:p>
+    <w:tbl>
+      <w:tblPr>
+        <w:tblStyle w:val="TableGrid"/>
+        <w:tblpPr w:leftFromText="180" w:rightFromText="180" w:vertAnchor="text" w:horzAnchor="margin" w:tblpY="492"/>
+        <w:tblW w:w="0" w:type="auto"/>
+        <w:tblLook w:val="04A0" w:firstRow="1" w:lastRow="0" w:firstColumn="1" w:lastColumn="0" w:noHBand="0" w:noVBand="1"/>
+      </w:tblPr>
+      <w:tblGrid>
+        <w:gridCol w:w="2245"/>
+        <w:gridCol w:w="5580"/>
+        <w:gridCol w:w="1525"/>
+      </w:tblGrid>
+      <w:tr>
+        <w:trPr>
+          <w:trHeight w:val="530"/>
+        </w:trPr>
+        <w:tc>
+          <w:tcPr>
+            <w:tcW w:w="2245" w:type="dxa"/>
+            <w:shd w:val="clear" w:color="auto" w:fill="D9D9D9" w:themeFill="background1" w:themeFillShade="D9"/>
+          </w:tcPr>
+          <w:p>
+            <w:pPr>
+              <w:jc w:val="center"/>
+              <w:rPr>
+                <w:b/>
+                <w:bCs/>
+                <w:sz w:val="28"/>
+                <w:szCs w:val="28"/>
+              </w:rPr>
+            </w:pPr>
+            <w:r>
+              <w:rPr>
+                <w:b/>
+                <w:bCs/>
+                <w:sz w:val="28"/>
+                <w:szCs w:val="28"/>
+              </w:rPr>
+              <w:t>Student ID</w:t>
+            </w:r>
+          </w:p>
+        </w:tc>
+        <w:tc>
+          <w:tcPr>
+            <w:tcW w:w="5580" w:type="dxa"/>
+            <w:shd w:val="clear" w:color="auto" w:fill="D9D9D9" w:themeFill="background1" w:themeFillShade="D9"/>
+          </w:tcPr>
+          <w:p>
+            <w:pPr>
+              <w:jc w:val="center"/>
+              <w:rPr>
+                <w:b/>
+                <w:bCs/>
+                <w:sz w:val="28"/>
+                <w:szCs w:val="28"/>
+              </w:rPr>
+            </w:pPr>
+            <w:r>
+              <w:rPr>
+                <w:b/>
+                <w:bCs/>
+                <w:sz w:val="28"/>
+                <w:szCs w:val="28"/>
+              </w:rPr>
+              <w:t>Name</w:t>
+            </w:r>
+          </w:p>
+        </w:tc>
+        <w:tc>
+          <w:tcPr>
+            <w:tcW w:w="1525" w:type="dxa"/>
+            <w:shd w:val="clear" w:color="auto" w:fill="D9D9D9" w:themeFill="background1" w:themeFillShade="D9"/>
+          </w:tcPr>
+          <w:p>
+            <w:pPr>
+              <w:tabs>
+                <w:tab w:val="left" w:pos="301"/>
+              </w:tabs>
+              <w:rPr>
+                <w:b/>
+                <w:bCs/>
+                <w:sz w:val="28"/>
+                <w:szCs w:val="28"/>
+              </w:rPr>
+            </w:pPr>
+            <w:r>
+              <w:rPr>
+                <w:b/>
+                <w:bCs/>
+                <w:sz w:val="28"/>
+                <w:szCs w:val="28"/>
+              </w:rPr>
+              <w:tab/>
+              <w:t>Section</w:t>
+            </w:r>
+          </w:p>
+        </w:tc>
+      </w:tr>
+      <w:tr>
+        <w:tc>
+          <w:tcPr>
+            <w:tcW w:w="2245" w:type="dxa"/>
+          </w:tcPr>
+          <w:p>
+            <w:pPr>
+              <w:rPr>
+                <w:sz w:val="32"/>
+                <w:szCs w:val="32"/>
+              </w:rPr>
+            </w:pPr>
+            <w:r>
+              <w:rPr>
+                <w:sz w:val="32"/>
+                <w:szCs w:val="32"/>
+              </w:rPr>
+              <w:t>23-50139-1</w:t>
+            </w:r>
+          </w:p>
+        </w:tc>
+        <w:tc>
+          <w:tcPr>
+            <w:tcW w:w="5580" w:type="dxa"/>
+          </w:tcPr>
+          <w:p>
+            <w:pPr>
+              <w:rPr>
+                <w:sz w:val="32"/>
+                <w:szCs w:val="32"/>
+              </w:rPr>
+            </w:pPr>
+            <w:r>
+              <w:rPr>
+                <w:sz w:val="32"/>
+                <w:szCs w:val="32"/>
+              </w:rPr>
+              <w:t>Abdullah Al Mubin</w:t>
+            </w:r>
+          </w:p>
+        </w:tc>
+        <w:tc>
+          <w:tcPr>
+            <w:tcW w:w="1525" w:type="dxa"/>
+          </w:tcPr>
+          <w:p>
+            <w:pPr>
+              <w:rPr>
+                <w:sz w:val="32"/>
+                <w:szCs w:val="32"/>
+              </w:rPr>
+            </w:pPr>
+            <w:r>
+              <w:rPr>
+                <w:sz w:val="32"/>
+                <w:szCs w:val="32"/>
+              </w:rPr>
+              <w:t>S</w:t>
+            </w:r>
+          </w:p>
+        </w:tc>
+      </w:tr>
+      <w:tr>
+        <w:tc>
+          <w:tcPr>
+            <w:tcW w:w="2245" w:type="dxa"/>
+          </w:tcPr>
+          <w:p>
+            <w:pPr>
+              <w:jc w:val="center"/>
+              <w:rPr>
+                <w:sz w:val="32"/>
+                <w:szCs w:val="32"/>
+              </w:rPr>
+            </w:pPr>
+          </w:p>
+        </w:tc>
+        <w:tc>
+          <w:tcPr>
+            <w:tcW w:w="5580" w:type="dxa"/>
+          </w:tcPr>
+          <w:p>
+            <w:pPr>
+              <w:jc w:val="center"/>
+              <w:rPr>
+                <w:sz w:val="32"/>
+                <w:szCs w:val="32"/>
+              </w:rPr>
+            </w:pPr>
+          </w:p>
+        </w:tc>
+        <w:tc>
+          <w:tcPr>
+            <w:tcW w:w="1525" w:type="dxa"/>
+          </w:tcPr>
+          <w:p>
+            <w:pPr>
+              <w:jc w:val="center"/>
+              <w:rPr>
+                <w:sz w:val="32"/>
+                <w:szCs w:val="32"/>
+              </w:rPr>
+            </w:pPr>
+          </w:p>
+        </w:tc>
+      </w:tr>
+      <w:tr>
+        <w:tc>
+          <w:tcPr>
+            <w:tcW w:w="2245" w:type="dxa"/>
+          </w:tcPr>
+          <w:p>
+            <w:pPr>
+              <w:jc w:val="center"/>
+              <w:rPr>
+                <w:sz w:val="32"/>
+                <w:szCs w:val="32"/>
+              </w:rPr>
+            </w:pPr>
+          </w:p>
+        </w:tc>
+        <w:tc>
+          <w:tcPr>
+            <w:tcW w:w="5580" w:type="dxa"/>
+          </w:tcPr>
+          <w:p>
+            <w:pPr>
+              <w:jc w:val="center"/>
+              <w:rPr>
+                <w:sz w:val="32"/>
+                <w:szCs w:val="32"/>
+              </w:rPr>
+            </w:pPr>
+          </w:p>
+        </w:tc>
+        <w:tc>
+          <w:tcPr>
+            <w:tcW w:w="1525" w:type="dxa"/>
+          </w:tcPr>
+          <w:p>
+            <w:pPr>
+              <w:jc w:val="center"/>
+              <w:rPr>
+                <w:sz w:val="32"/>
+                <w:szCs w:val="32"/>
+              </w:rPr>
+            </w:pPr>
+          </w:p>
+        </w:tc>
+      </w:tr>
+      <w:tr>
+        <w:tc>
+          <w:tcPr>
+            <w:tcW w:w="2245" w:type="dxa"/>
+          </w:tcPr>
+          <w:p>
+            <w:pPr>
+              <w:jc w:val="center"/>
+              <w:rPr>
+                <w:sz w:val="32"/>
+                <w:szCs w:val="32"/>
+              </w:rPr>
+            </w:pPr>
+          </w:p>
+        </w:tc>
+        <w:tc>
+          <w:tcPr>
+            <w:tcW w:w="5580" w:type="dxa"/>
+          </w:tcPr>
+          <w:p>
+            <w:pPr>
+              <w:jc w:val="center"/>
+              <w:rPr>
+                <w:sz w:val="32"/>
+                <w:szCs w:val="32"/>
+              </w:rPr>
+            </w:pPr>
+          </w:p>
+        </w:tc>
+        <w:tc>
+          <w:tcPr>
+            <w:tcW w:w="1525" w:type="dxa"/>
+          </w:tcPr>
+          <w:p>
+            <w:pPr>
+              <w:jc w:val="center"/>
+              <w:rPr>
+                <w:sz w:val="32"/>
+                <w:szCs w:val="32"/>
+              </w:rPr>
+            </w:pPr>
+          </w:p>
+        </w:tc>
+      </w:tr>
+    </w:tbl>
+    <w:p>
+      <w:pPr>
         <w:rPr>
           <w:b/>
           <w:bCs/>
-        </w:rPr>
-        <w:t>everyday buyers</w:t>
-      </w:r>
-      <w:r>
-        <w:t xml:space="preserve"> and </w:t>
-      </w:r>
-      <w:r>
+          <w:sz w:val="44"/>
+          <w:szCs w:val="44"/>
+        </w:rPr>
+      </w:pPr>
+    </w:p>
+    <w:tbl>
+      <w:tblPr>
+        <w:tblStyle w:val="TableGrid"/>
+        <w:tblpPr w:leftFromText="180" w:rightFromText="180" w:vertAnchor="text" w:horzAnchor="margin" w:tblpY="106"/>
+        <w:tblW w:w="9393" w:type="dxa"/>
+        <w:tblLook w:val="04A0" w:firstRow="1" w:lastRow="0" w:firstColumn="1" w:lastColumn="0" w:noHBand="0" w:noVBand="1"/>
+      </w:tblPr>
+      <w:tblGrid>
+        <w:gridCol w:w="9393"/>
+      </w:tblGrid>
+      <w:tr>
+        <w:trPr>
+          <w:trHeight w:val="833"/>
+        </w:trPr>
+        <w:tc>
+          <w:tcPr>
+            <w:tcW w:w="9393" w:type="dxa"/>
+            <w:shd w:val="clear" w:color="auto" w:fill="D9D9D9" w:themeFill="background1" w:themeFillShade="D9"/>
+          </w:tcPr>
+          <w:p>
+            <w:pPr>
+              <w:rPr>
+                <w:sz w:val="44"/>
+                <w:szCs w:val="44"/>
+              </w:rPr>
+            </w:pPr>
+            <w:r>
+              <w:rPr>
+                <w:sz w:val="44"/>
+                <w:szCs w:val="44"/>
+              </w:rPr>
+              <w:t>Project Title:</w:t>
+            </w:r>
+          </w:p>
+        </w:tc>
+      </w:tr>
+      <w:tr>
+        <w:trPr>
+          <w:trHeight w:val="1607"/>
+        </w:trPr>
+        <w:tc>
+          <w:tcPr>
+            <w:tcW w:w="9393" w:type="dxa"/>
+          </w:tcPr>
+          <w:p>
+            <w:pPr>
+              <w:rPr>
+                <w:sz w:val="44"/>
+                <w:szCs w:val="44"/>
+              </w:rPr>
+            </w:pPr>
+            <w:r>
+              <w:rPr>
+                <w:sz w:val="32"/>
+                <w:szCs w:val="32"/>
+              </w:rPr>
+              <w:t>Farmlink</w:t>
+            </w:r>
+            <w:r>
+              <w:rPr>
+                <w:sz w:val="32"/>
+                <w:szCs w:val="32"/>
+              </w:rPr>
+              <w:t xml:space="preserve"> </w:t>
+            </w:r>
+          </w:p>
+        </w:tc>
+      </w:tr>
+    </w:tbl>
+    <w:p>
+      <w:pPr>
+        <w:jc w:val="center"/>
         <w:rPr>
           <w:b/>
           <w:bCs/>
-        </w:rPr>
-        <w:t>local shops</w:t>
-      </w:r>
-      <w:r>
-        <w:t>, allowing farmers to list their products and sell without relying on exploitative middlemen. Buyers can easily browse and purchase fresh goods, ensuring farmers get a fair price while consumers enjoy more affordable options.</w:t>
-      </w:r>
-    </w:p>
-    <w:p>
-      <w:r>
-        <w:t xml:space="preserve">However, farmers often face challenges when selling in bulk </w:t>
-      </w:r>
-      <w:r>
-        <w:t>-</w:t>
-      </w:r>
-      <w:r>
-        <w:t xml:space="preserve"> they may not have the time, skills, or resources to negotiate large deals. This is why </w:t>
-      </w:r>
-      <w:r>
+          <w:sz w:val="44"/>
+          <w:szCs w:val="44"/>
+        </w:rPr>
+      </w:pPr>
+    </w:p>
+    <w:p>
+      <w:pPr>
+        <w:jc w:val="center"/>
         <w:rPr>
           <w:b/>
           <w:bCs/>
-        </w:rPr>
-        <w:t>agents</w:t>
-      </w:r>
-      <w:r>
-        <w:t xml:space="preserve"> are introduced into the system. Approved by an admin, agents help farmers sell large quantities of products to big buyers or shop owners and, in return, earn a fair </w:t>
-      </w:r>
+          <w:sz w:val="44"/>
+          <w:szCs w:val="44"/>
+        </w:rPr>
+      </w:pPr>
+    </w:p>
+    <w:p>
+      <w:pPr>
+        <w:jc w:val="center"/>
+        <w:rPr>
+          <w:sz w:val="44"/>
+          <w:szCs w:val="44"/>
+        </w:rPr>
+      </w:pPr>
       <w:r>
         <w:rPr>
           <w:b/>
           <w:bCs/>
-        </w:rPr>
-        <w:t>commission</w:t>
-      </w:r>
-      <w:r>
-        <w:t xml:space="preserve">. This ensures that even bulk goods move </w:t>
-      </w:r>
-      <w:proofErr w:type="gramStart"/>
-      <w:r>
-        <w:t>quickly</w:t>
-      </w:r>
-      <w:proofErr w:type="gramEnd"/>
-      <w:r>
-        <w:t xml:space="preserve"> and farmers focus on what they do best </w:t>
-      </w:r>
-      <w:r>
-        <w:t>-</w:t>
-      </w:r>
-      <w:r>
-        <w:t>farming.</w:t>
-      </w:r>
-    </w:p>
-    <w:p>
-      <w:r>
-        <w:t xml:space="preserve">The </w:t>
-      </w:r>
-      <w:r>
+          <w:sz w:val="44"/>
+          <w:szCs w:val="44"/>
+        </w:rPr>
+        <w:lastRenderedPageBreak/>
+        <w:t>FarmLink</w:t>
+      </w:r>
+    </w:p>
+    <w:p>
+      <w:r>
+        <w:pict w14:anchorId="3A9BC566">
+          <v:rect id="_x0000_i1026" style="width:0;height:1.5pt" o:hralign="center" o:hrstd="t" o:hr="t" fillcolor="#a0a0a0" stroked="f"/>
+        </w:pict>
+      </w:r>
+    </w:p>
+    <w:p>
+      <w:pPr>
         <w:rPr>
           <w:b/>
           <w:bCs/>
         </w:rPr>
-        <w:t>admin</w:t>
-      </w:r>
-      <w:r>
-        <w:t xml:space="preserve"> oversees agent approvals and major transactions, maintaining the platform’s trust and transparency.</w:t>
-      </w:r>
-      <w:r>
-        <w:br/>
-        <w:t xml:space="preserve">Through </w:t>
-      </w:r>
-      <w:proofErr w:type="spellStart"/>
-      <w:r>
-        <w:t>FarmLink</w:t>
-      </w:r>
-      <w:proofErr w:type="spellEnd"/>
-      <w:r>
-        <w:t xml:space="preserve">, we aim to </w:t>
-      </w:r>
+      </w:pPr>
       <w:r>
         <w:rPr>
           <w:b/>
           <w:bCs/>
         </w:rPr>
-        <w:t>empower farmers</w:t>
-      </w:r>
-      <w:r>
-        <w:t xml:space="preserve">, </w:t>
+        <w:t xml:space="preserve"> </w:t>
       </w:r>
       <w:r>
         <w:rPr>
           <w:b/>
           <w:bCs/>
         </w:rPr>
-        <w:t>reduce market manipulation</w:t>
-      </w:r>
-      <w:r>
-        <w:t xml:space="preserve">, and </w:t>
+        <w:t>Project Description</w:t>
       </w:r>
       <w:r>
         <w:rPr>
           <w:b/>
           <w:bCs/>
         </w:rPr>
-        <w:t>build a fairer, more direct agricultural market</w:t>
-      </w:r>
-      <w:r>
-        <w:t xml:space="preserve"> for Bangladesh.</w:t>
+        <w:t>: FarmLink</w:t>
+      </w:r>
+    </w:p>
+    <w:p>
+      <w:pPr>
+        <w:jc w:val="both"/>
+      </w:pPr>
+      <w:r>
+        <w:t>In Bangladesh, farmers work tirelessly to grow crops, yet when it comes to selling them, they are often trapped by powerful market syndicates. These groups control supply chains, raise prices unfairly, and leave farmers earning only a fraction of what their produce is worth. Meanwhile, consumers and small shop owners pay inflated prices without realizing the struggle behind the market.</w:t>
+      </w:r>
+    </w:p>
+    <w:p>
+      <w:pPr>
+        <w:jc w:val="both"/>
+      </w:pPr>
+      <w:r>
+        <w:t>FarmLink is a C# .NET-based platform designed to break this cycle. It directly connects farmers with buyers (everyday users or shop owners), allowing farmers to list their products and sell without relying on exploitative middlemen. Users register as buyers, sellers, or farmers. Each user has basic credentials such as name, email, password, role, image, and location.</w:t>
+      </w:r>
+    </w:p>
+    <w:p>
+      <w:pPr>
+        <w:jc w:val="both"/>
+      </w:pPr>
+      <w:r>
+        <w:t>Sellers (who are also users) can list multiple products with details such as name, description, image, unit price, and quantity. Buyers can browse these products and add them to their cart, from which they can place orders. The cart maintains the buyer-product relationship before placing an order.</w:t>
+      </w:r>
+    </w:p>
+    <w:p>
+      <w:pPr>
+        <w:jc w:val="both"/>
+      </w:pPr>
+      <w:r>
+        <w:t>When orders are placed, they include product details like quantity, unit price, image, and description. An order is part of an order history for a buyer and includes payment information and status tracking.</w:t>
+      </w:r>
+    </w:p>
+    <w:p>
+      <w:pPr>
+        <w:jc w:val="both"/>
+      </w:pPr>
+      <w:r>
+        <w:t>However, farmers often face challenges when selling in bulk</w:t>
+      </w:r>
+      <w:r>
+        <w:t>-</w:t>
+      </w:r>
+      <w:r>
+        <w:t>they may not have the time, skills, or resources to negotiate large deals. This is why agents are introduced into the system. Approved by an admin, agents help farmers sell large quantities of products to buyers or shop owners and, in return, earn a commission. This is tracked with commission amounts and payment information. Farmers can hire agents and pay them based on sales, while agents get commissions for helping sell farmer products.</w:t>
+      </w:r>
+    </w:p>
+    <w:p>
+      <w:pPr>
+        <w:jc w:val="both"/>
+      </w:pPr>
+      <w:r>
+        <w:t>The admin oversees agent approvals and work hours, and also approves agents and monitors major operations in the system, ensuring trust and transparency.</w:t>
+      </w:r>
+    </w:p>
+    <w:p>
+      <w:pPr>
+        <w:jc w:val="both"/>
+      </w:pPr>
+      <w:r>
+        <w:t>Through FarmLink, we aim to empower farmers, reduce market manipulation, and build a fairer, more direct agricultural market for Bangladesh.</w:t>
+      </w:r>
+    </w:p>
+    <w:p>
+      <w:pPr>
+        <w:jc w:val="both"/>
+      </w:pPr>
+    </w:p>
+    <w:p>
+      <w:r>
+        <w:pict w14:anchorId="3F1576E5">
+          <v:rect id="_x0000_i1027" style="width:0;height:1.5pt" o:hralign="center" o:hrstd="t" o:hr="t" fillcolor="#a0a0a0" stroked="f"/>
+        </w:pict>
+      </w:r>
+    </w:p>
+    <w:p>
+      <w:pPr>
+        <w:rPr>
+          <w:b/>
+          <w:bCs/>
+        </w:rPr>
+      </w:pPr>
+      <w:r>
+        <w:pict w14:anchorId="37DDCB39">
+          <v:rect id="_x0000_i1028" style="width:0;height:1.5pt" o:hralign="center" o:hrstd="t" o:hr="t" fillcolor="#a0a0a0" stroked="f"/>
+        </w:pict>
+      </w:r>
+      <w:r>
+        <w:rPr>
+          <w:b/>
+          <w:bCs/>
+        </w:rPr>
+        <w:t>Case Study: FarmLink</w:t>
+      </w:r>
+    </w:p>
+    <w:p>
+      <w:pPr>
+        <w:jc w:val="both"/>
+      </w:pPr>
+      <w:r>
+        <w:t>FarmLink is a digital agricultural marketplace built using C# .NET that connects farmers in Bangladesh directly with buyers and shop owners, bypassing exploitative middlemen. In this system, users register with roles such as buyer, seller, farmer, or agent. Each seller (who is a user) can list multiple products, specifying attributes like description, unit price, quantity, and image. Buyers can browse and add these products to their cart, and place orders which include product-specific details and are tied to payments. Farmers may assign agents to help them sell products in bulk</w:t>
+      </w:r>
+      <w:r>
+        <w:t>-</w:t>
+      </w:r>
+      <w:r>
+        <w:t>these agents are hired by the farmers and must be approved by an admin before operating. Agents earn commissions when they facilitate sales for the farmers. Each agent can be linked to multiple farmers and sales, while each farmer can hire only one agent. Admins play a crucial role in maintaining platform integrity by verifying and approving agents and monitoring major transactions and work hours. The system keeps detailed records of order history, payments, and commissions, ensuring fair trade and transparent operations. This structure promotes fairness and efficiency in the agricultural supply chain by aligning directly with the real-world relationships represented in the FarmLink ER diagram.</w:t>
+      </w:r>
+    </w:p>
+    <w:p>
+      <w:r>
+        <w:pict w14:anchorId="357EF434">
+          <v:rect id="_x0000_i1029" style="width:0;height:1.5pt" o:hralign="center" o:hrstd="t" o:hr="t" fillcolor="#a0a0a0" stroked="f"/>
+        </w:pict>
       </w:r>
     </w:p>
     <w:p/>
@@ -193,394 +767,1910 @@
     <w:p/>
     <w:p/>
     <w:p/>
-    <w:p>
-      <w:pPr>
-        <w:jc w:val="center"/>
+    <w:p/>
+    <w:p/>
+    <w:p/>
+    <w:p/>
+    <w:p>
+      <w:r>
+        <w:pict w14:anchorId="030A1449">
+          <v:rect id="_x0000_i1030" style="width:0;height:1.5pt" o:hralign="center" o:hrstd="t" o:hr="t" fillcolor="#a0a0a0" stroked="f"/>
+        </w:pict>
+      </w:r>
+      <w:r>
         <w:rPr>
           <w:b/>
           <w:bCs/>
         </w:rPr>
-      </w:pPr>
+        <w:t>User Story</w:t>
+      </w:r>
+      <w:r>
+        <w:t xml:space="preserve">: </w:t>
+      </w:r>
       <w:r>
         <w:rPr>
           <w:b/>
           <w:bCs/>
         </w:rPr>
-        <w:lastRenderedPageBreak/>
-        <w:t>Case Study</w:t>
-      </w:r>
-    </w:p>
-    <w:p>
-      <w:r>
-        <w:t xml:space="preserve">In the </w:t>
-      </w:r>
-      <w:proofErr w:type="spellStart"/>
-      <w:r>
         <w:t>FarmLink</w:t>
       </w:r>
-      <w:proofErr w:type="spellEnd"/>
-      <w:r>
-        <w:t xml:space="preserve"> system, multiple types of users interact with the platform: </w:t>
-      </w:r>
-      <w:r>
+      <w:r>
+        <w:t xml:space="preserve"> </w:t>
+      </w:r>
+      <w:r>
+        <w:fldChar w:fldCharType="begin"/>
+      </w:r>
+      <w:r>
+        <w:instrText xml:space="preserve"> LINK </w:instrText>
+      </w:r>
+      <w:r>
+        <w:instrText xml:space="preserve">Excel.Sheet.12 F:\\Download\\FarmLink_User_Stories.xlsx Sheet1!R1C1:R13C3 </w:instrText>
+      </w:r>
+      <w:r>
+        <w:instrText xml:space="preserve">\a \f 5 \h  \* MERGEFORMAT </w:instrText>
+      </w:r>
+      <w:r>
+        <w:fldChar w:fldCharType="separate"/>
+      </w:r>
+    </w:p>
+    <w:p>
+      <w:r>
+        <w:fldChar w:fldCharType="end"/>
+      </w:r>
+    </w:p>
+    <w:tbl>
+      <w:tblPr>
+        <w:tblStyle w:val="TableGrid"/>
+        <w:tblpPr w:leftFromText="180" w:rightFromText="180" w:vertAnchor="page" w:horzAnchor="margin" w:tblpY="2446"/>
+        <w:tblW w:w="9350" w:type="dxa"/>
+        <w:tblLook w:val="04A0" w:firstRow="1" w:lastRow="0" w:firstColumn="1" w:lastColumn="0" w:noHBand="0" w:noVBand="1"/>
+      </w:tblPr>
+      <w:tblGrid>
+        <w:gridCol w:w="1717"/>
+        <w:gridCol w:w="959"/>
+        <w:gridCol w:w="6674"/>
+      </w:tblGrid>
+      <w:tr>
+        <w:trPr>
+          <w:trHeight w:val="300"/>
+        </w:trPr>
+        <w:tc>
+          <w:tcPr>
+            <w:tcW w:w="1718" w:type="dxa"/>
+            <w:noWrap/>
+            <w:hideMark/>
+          </w:tcPr>
+          <w:p>
+            <w:pPr>
+              <w:rPr>
+                <w:b/>
+                <w:bCs/>
+              </w:rPr>
+            </w:pPr>
+            <w:r>
+              <w:rPr>
+                <w:b/>
+                <w:bCs/>
+              </w:rPr>
+              <w:t>Use Case Name</w:t>
+            </w:r>
+          </w:p>
+        </w:tc>
+        <w:tc>
+          <w:tcPr>
+            <w:tcW w:w="956" w:type="dxa"/>
+            <w:noWrap/>
+            <w:hideMark/>
+          </w:tcPr>
+          <w:p>
+            <w:pPr>
+              <w:rPr>
+                <w:b/>
+                <w:bCs/>
+              </w:rPr>
+            </w:pPr>
+            <w:r>
+              <w:rPr>
+                <w:b/>
+                <w:bCs/>
+              </w:rPr>
+              <w:t>Actor</w:t>
+            </w:r>
+          </w:p>
+        </w:tc>
+        <w:tc>
+          <w:tcPr>
+            <w:tcW w:w="6676" w:type="dxa"/>
+            <w:noWrap/>
+            <w:hideMark/>
+          </w:tcPr>
+          <w:p>
+            <w:pPr>
+              <w:rPr>
+                <w:b/>
+                <w:bCs/>
+              </w:rPr>
+            </w:pPr>
+            <w:r>
+              <w:rPr>
+                <w:b/>
+                <w:bCs/>
+              </w:rPr>
+              <w:t>User Story</w:t>
+            </w:r>
+          </w:p>
+        </w:tc>
+      </w:tr>
+      <w:tr>
+        <w:trPr>
+          <w:trHeight w:val="300"/>
+        </w:trPr>
+        <w:tc>
+          <w:tcPr>
+            <w:tcW w:w="1718" w:type="dxa"/>
+            <w:noWrap/>
+            <w:hideMark/>
+          </w:tcPr>
+          <w:p>
+            <w:pPr>
+              <w:jc w:val="both"/>
+            </w:pPr>
+            <w:r>
+              <w:t>Sign In</w:t>
+            </w:r>
+          </w:p>
+        </w:tc>
+        <w:tc>
+          <w:tcPr>
+            <w:tcW w:w="956" w:type="dxa"/>
+            <w:noWrap/>
+            <w:hideMark/>
+          </w:tcPr>
+          <w:p>
+            <w:pPr>
+              <w:jc w:val="both"/>
+            </w:pPr>
+            <w:r>
+              <w:t>User</w:t>
+            </w:r>
+          </w:p>
+        </w:tc>
+        <w:tc>
+          <w:tcPr>
+            <w:tcW w:w="6676" w:type="dxa"/>
+            <w:noWrap/>
+            <w:hideMark/>
+          </w:tcPr>
+          <w:p>
+            <w:pPr>
+              <w:jc w:val="both"/>
+            </w:pPr>
+            <w:r>
+              <w:t>As a user of the system, I want to sign in so that I can access my account and role-specific features.</w:t>
+            </w:r>
+          </w:p>
+        </w:tc>
+      </w:tr>
+      <w:tr>
+        <w:trPr>
+          <w:trHeight w:val="300"/>
+        </w:trPr>
+        <w:tc>
+          <w:tcPr>
+            <w:tcW w:w="1718" w:type="dxa"/>
+            <w:noWrap/>
+            <w:hideMark/>
+          </w:tcPr>
+          <w:p>
+            <w:pPr>
+              <w:jc w:val="both"/>
+            </w:pPr>
+            <w:r>
+              <w:t>Register</w:t>
+            </w:r>
+          </w:p>
+        </w:tc>
+        <w:tc>
+          <w:tcPr>
+            <w:tcW w:w="956" w:type="dxa"/>
+            <w:noWrap/>
+            <w:hideMark/>
+          </w:tcPr>
+          <w:p>
+            <w:pPr>
+              <w:jc w:val="both"/>
+            </w:pPr>
+            <w:r>
+              <w:t>User</w:t>
+            </w:r>
+          </w:p>
+        </w:tc>
+        <w:tc>
+          <w:tcPr>
+            <w:tcW w:w="6676" w:type="dxa"/>
+            <w:noWrap/>
+            <w:hideMark/>
+          </w:tcPr>
+          <w:p>
+            <w:pPr>
+              <w:jc w:val="both"/>
+            </w:pPr>
+            <w:r>
+              <w:t>As a new user, I want to register with my details so I can become a part of the FarmLink system.</w:t>
+            </w:r>
+          </w:p>
+        </w:tc>
+      </w:tr>
+      <w:tr>
+        <w:trPr>
+          <w:trHeight w:val="300"/>
+        </w:trPr>
+        <w:tc>
+          <w:tcPr>
+            <w:tcW w:w="1718" w:type="dxa"/>
+            <w:noWrap/>
+            <w:hideMark/>
+          </w:tcPr>
+          <w:p>
+            <w:pPr>
+              <w:jc w:val="both"/>
+            </w:pPr>
+            <w:r>
+              <w:t>List Product</w:t>
+            </w:r>
+          </w:p>
+        </w:tc>
+        <w:tc>
+          <w:tcPr>
+            <w:tcW w:w="956" w:type="dxa"/>
+            <w:noWrap/>
+            <w:hideMark/>
+          </w:tcPr>
+          <w:p>
+            <w:pPr>
+              <w:jc w:val="both"/>
+            </w:pPr>
+            <w:r>
+              <w:t>Seller</w:t>
+            </w:r>
+          </w:p>
+        </w:tc>
+        <w:tc>
+          <w:tcPr>
+            <w:tcW w:w="6676" w:type="dxa"/>
+            <w:noWrap/>
+            <w:hideMark/>
+          </w:tcPr>
+          <w:p>
+            <w:pPr>
+              <w:jc w:val="both"/>
+            </w:pPr>
+            <w:r>
+              <w:t>As a seller, I want to list products with descriptions and prices so that buyers can view and purchase them.</w:t>
+            </w:r>
+          </w:p>
+        </w:tc>
+      </w:tr>
+      <w:tr>
+        <w:trPr>
+          <w:trHeight w:val="300"/>
+        </w:trPr>
+        <w:tc>
+          <w:tcPr>
+            <w:tcW w:w="1718" w:type="dxa"/>
+            <w:noWrap/>
+            <w:hideMark/>
+          </w:tcPr>
+          <w:p>
+            <w:pPr>
+              <w:jc w:val="both"/>
+            </w:pPr>
+            <w:r>
+              <w:t>Browse Products</w:t>
+            </w:r>
+          </w:p>
+        </w:tc>
+        <w:tc>
+          <w:tcPr>
+            <w:tcW w:w="956" w:type="dxa"/>
+            <w:noWrap/>
+            <w:hideMark/>
+          </w:tcPr>
+          <w:p>
+            <w:pPr>
+              <w:jc w:val="both"/>
+            </w:pPr>
+            <w:r>
+              <w:t>Buyer</w:t>
+            </w:r>
+          </w:p>
+        </w:tc>
+        <w:tc>
+          <w:tcPr>
+            <w:tcW w:w="6676" w:type="dxa"/>
+            <w:noWrap/>
+            <w:hideMark/>
+          </w:tcPr>
+          <w:p>
+            <w:pPr>
+              <w:jc w:val="both"/>
+            </w:pPr>
+            <w:r>
+              <w:t>As a buyer, I want to browse products so I can choose items to add to my cart or place an order.</w:t>
+            </w:r>
+          </w:p>
+        </w:tc>
+      </w:tr>
+      <w:tr>
+        <w:trPr>
+          <w:trHeight w:val="300"/>
+        </w:trPr>
+        <w:tc>
+          <w:tcPr>
+            <w:tcW w:w="1718" w:type="dxa"/>
+            <w:noWrap/>
+            <w:hideMark/>
+          </w:tcPr>
+          <w:p>
+            <w:pPr>
+              <w:jc w:val="both"/>
+            </w:pPr>
+            <w:r>
+              <w:t>Add to Cart</w:t>
+            </w:r>
+          </w:p>
+        </w:tc>
+        <w:tc>
+          <w:tcPr>
+            <w:tcW w:w="956" w:type="dxa"/>
+            <w:noWrap/>
+            <w:hideMark/>
+          </w:tcPr>
+          <w:p>
+            <w:pPr>
+              <w:jc w:val="both"/>
+            </w:pPr>
+            <w:r>
+              <w:t>Buyer</w:t>
+            </w:r>
+          </w:p>
+        </w:tc>
+        <w:tc>
+          <w:tcPr>
+            <w:tcW w:w="6676" w:type="dxa"/>
+            <w:noWrap/>
+            <w:hideMark/>
+          </w:tcPr>
+          <w:p>
+            <w:pPr>
+              <w:jc w:val="both"/>
+            </w:pPr>
+            <w:r>
+              <w:t>As a buyer, I want to add products to my cart so I can purchase multiple items at once.</w:t>
+            </w:r>
+          </w:p>
+        </w:tc>
+      </w:tr>
+      <w:tr>
+        <w:trPr>
+          <w:trHeight w:val="300"/>
+        </w:trPr>
+        <w:tc>
+          <w:tcPr>
+            <w:tcW w:w="1718" w:type="dxa"/>
+            <w:noWrap/>
+            <w:hideMark/>
+          </w:tcPr>
+          <w:p>
+            <w:pPr>
+              <w:jc w:val="both"/>
+            </w:pPr>
+            <w:r>
+              <w:t>Place Order</w:t>
+            </w:r>
+          </w:p>
+        </w:tc>
+        <w:tc>
+          <w:tcPr>
+            <w:tcW w:w="956" w:type="dxa"/>
+            <w:noWrap/>
+            <w:hideMark/>
+          </w:tcPr>
+          <w:p>
+            <w:pPr>
+              <w:jc w:val="both"/>
+            </w:pPr>
+            <w:r>
+              <w:t>Buyer</w:t>
+            </w:r>
+          </w:p>
+        </w:tc>
+        <w:tc>
+          <w:tcPr>
+            <w:tcW w:w="6676" w:type="dxa"/>
+            <w:noWrap/>
+            <w:hideMark/>
+          </w:tcPr>
+          <w:p>
+            <w:pPr>
+              <w:jc w:val="both"/>
+            </w:pPr>
+            <w:r>
+              <w:t>As a buyer, I want to place an order so I can purchase selected products from sellers.</w:t>
+            </w:r>
+          </w:p>
+        </w:tc>
+      </w:tr>
+      <w:tr>
+        <w:trPr>
+          <w:trHeight w:val="300"/>
+        </w:trPr>
+        <w:tc>
+          <w:tcPr>
+            <w:tcW w:w="1718" w:type="dxa"/>
+            <w:noWrap/>
+            <w:hideMark/>
+          </w:tcPr>
+          <w:p>
+            <w:pPr>
+              <w:jc w:val="both"/>
+            </w:pPr>
+            <w:r>
+              <w:t>Assign Agent</w:t>
+            </w:r>
+          </w:p>
+        </w:tc>
+        <w:tc>
+          <w:tcPr>
+            <w:tcW w:w="956" w:type="dxa"/>
+            <w:noWrap/>
+            <w:hideMark/>
+          </w:tcPr>
+          <w:p>
+            <w:pPr>
+              <w:jc w:val="both"/>
+            </w:pPr>
+            <w:r>
+              <w:t>Farmer</w:t>
+            </w:r>
+          </w:p>
+        </w:tc>
+        <w:tc>
+          <w:tcPr>
+            <w:tcW w:w="6676" w:type="dxa"/>
+            <w:noWrap/>
+            <w:hideMark/>
+          </w:tcPr>
+          <w:p>
+            <w:pPr>
+              <w:jc w:val="both"/>
+            </w:pPr>
+            <w:r>
+              <w:t>As a farmer, I want to assign an agent so they can help me sell my products in bulk.</w:t>
+            </w:r>
+          </w:p>
+        </w:tc>
+      </w:tr>
+      <w:tr>
+        <w:trPr>
+          <w:trHeight w:val="300"/>
+        </w:trPr>
+        <w:tc>
+          <w:tcPr>
+            <w:tcW w:w="1718" w:type="dxa"/>
+            <w:noWrap/>
+            <w:hideMark/>
+          </w:tcPr>
+          <w:p>
+            <w:pPr>
+              <w:jc w:val="both"/>
+            </w:pPr>
+            <w:r>
+              <w:t>Approve Agent</w:t>
+            </w:r>
+          </w:p>
+        </w:tc>
+        <w:tc>
+          <w:tcPr>
+            <w:tcW w:w="956" w:type="dxa"/>
+            <w:noWrap/>
+            <w:hideMark/>
+          </w:tcPr>
+          <w:p>
+            <w:pPr>
+              <w:jc w:val="both"/>
+            </w:pPr>
+            <w:r>
+              <w:t>Admin</w:t>
+            </w:r>
+          </w:p>
+        </w:tc>
+        <w:tc>
+          <w:tcPr>
+            <w:tcW w:w="6676" w:type="dxa"/>
+            <w:noWrap/>
+            <w:hideMark/>
+          </w:tcPr>
+          <w:p>
+            <w:pPr>
+              <w:jc w:val="both"/>
+            </w:pPr>
+            <w:r>
+              <w:t>As an admin, I want to approve agents so that only verified agents operate in the system.</w:t>
+            </w:r>
+          </w:p>
+        </w:tc>
+      </w:tr>
+      <w:tr>
+        <w:trPr>
+          <w:trHeight w:val="300"/>
+        </w:trPr>
+        <w:tc>
+          <w:tcPr>
+            <w:tcW w:w="1718" w:type="dxa"/>
+            <w:noWrap/>
+            <w:hideMark/>
+          </w:tcPr>
+          <w:p>
+            <w:pPr>
+              <w:jc w:val="both"/>
+            </w:pPr>
+            <w:r>
+              <w:t>Sell via Agent</w:t>
+            </w:r>
+          </w:p>
+        </w:tc>
+        <w:tc>
+          <w:tcPr>
+            <w:tcW w:w="956" w:type="dxa"/>
+            <w:noWrap/>
+            <w:hideMark/>
+          </w:tcPr>
+          <w:p>
+            <w:pPr>
+              <w:jc w:val="both"/>
+            </w:pPr>
+            <w:r>
+              <w:t>Agent</w:t>
+            </w:r>
+          </w:p>
+        </w:tc>
+        <w:tc>
+          <w:tcPr>
+            <w:tcW w:w="6676" w:type="dxa"/>
+            <w:noWrap/>
+            <w:hideMark/>
+          </w:tcPr>
+          <w:p>
+            <w:pPr>
+              <w:jc w:val="both"/>
+            </w:pPr>
+            <w:r>
+              <w:t>As an agent, I want to sell products on behalf of farmers so I can earn commissions.</w:t>
+            </w:r>
+          </w:p>
+        </w:tc>
+      </w:tr>
+      <w:tr>
+        <w:trPr>
+          <w:trHeight w:val="300"/>
+        </w:trPr>
+        <w:tc>
+          <w:tcPr>
+            <w:tcW w:w="1718" w:type="dxa"/>
+            <w:noWrap/>
+            <w:hideMark/>
+          </w:tcPr>
+          <w:p>
+            <w:pPr>
+              <w:jc w:val="both"/>
+            </w:pPr>
+            <w:r>
+              <w:t>Approve Order</w:t>
+            </w:r>
+          </w:p>
+        </w:tc>
+        <w:tc>
+          <w:tcPr>
+            <w:tcW w:w="956" w:type="dxa"/>
+            <w:noWrap/>
+            <w:hideMark/>
+          </w:tcPr>
+          <w:p>
+            <w:pPr>
+              <w:jc w:val="both"/>
+            </w:pPr>
+            <w:r>
+              <w:t>Admin</w:t>
+            </w:r>
+          </w:p>
+        </w:tc>
+        <w:tc>
+          <w:tcPr>
+            <w:tcW w:w="6676" w:type="dxa"/>
+            <w:noWrap/>
+            <w:hideMark/>
+          </w:tcPr>
+          <w:p>
+            <w:pPr>
+              <w:jc w:val="both"/>
+            </w:pPr>
+            <w:r>
+              <w:t>As an admin, I want to approve high-value orders to ensure secure transactions.</w:t>
+            </w:r>
+          </w:p>
+        </w:tc>
+      </w:tr>
+      <w:tr>
+        <w:trPr>
+          <w:trHeight w:val="300"/>
+        </w:trPr>
+        <w:tc>
+          <w:tcPr>
+            <w:tcW w:w="1718" w:type="dxa"/>
+            <w:noWrap/>
+            <w:hideMark/>
+          </w:tcPr>
+          <w:p>
+            <w:pPr>
+              <w:jc w:val="both"/>
+            </w:pPr>
+            <w:r>
+              <w:t>Make Payment</w:t>
+            </w:r>
+          </w:p>
+        </w:tc>
+        <w:tc>
+          <w:tcPr>
+            <w:tcW w:w="956" w:type="dxa"/>
+            <w:noWrap/>
+            <w:hideMark/>
+          </w:tcPr>
+          <w:p>
+            <w:pPr>
+              <w:jc w:val="both"/>
+            </w:pPr>
+            <w:r>
+              <w:t>Buyer</w:t>
+            </w:r>
+          </w:p>
+        </w:tc>
+        <w:tc>
+          <w:tcPr>
+            <w:tcW w:w="6676" w:type="dxa"/>
+            <w:noWrap/>
+            <w:hideMark/>
+          </w:tcPr>
+          <w:p>
+            <w:pPr>
+              <w:jc w:val="both"/>
+            </w:pPr>
+            <w:r>
+              <w:t>As a buyer, I want to make a payment for my order to complete the purchase process.</w:t>
+            </w:r>
+          </w:p>
+        </w:tc>
+      </w:tr>
+      <w:tr>
+        <w:trPr>
+          <w:trHeight w:val="300"/>
+        </w:trPr>
+        <w:tc>
+          <w:tcPr>
+            <w:tcW w:w="1718" w:type="dxa"/>
+            <w:noWrap/>
+            <w:hideMark/>
+          </w:tcPr>
+          <w:p>
+            <w:pPr>
+              <w:jc w:val="both"/>
+            </w:pPr>
+            <w:r>
+              <w:t>Receive Payment</w:t>
+            </w:r>
+          </w:p>
+        </w:tc>
+        <w:tc>
+          <w:tcPr>
+            <w:tcW w:w="956" w:type="dxa"/>
+            <w:noWrap/>
+            <w:hideMark/>
+          </w:tcPr>
+          <w:p>
+            <w:pPr>
+              <w:jc w:val="both"/>
+            </w:pPr>
+            <w:r>
+              <w:t>Seller</w:t>
+            </w:r>
+          </w:p>
+        </w:tc>
+        <w:tc>
+          <w:tcPr>
+            <w:tcW w:w="6676" w:type="dxa"/>
+            <w:noWrap/>
+            <w:hideMark/>
+          </w:tcPr>
+          <w:p>
+            <w:pPr>
+              <w:jc w:val="both"/>
+            </w:pPr>
+            <w:r>
+              <w:t>As a seller, I want to receive payment for the products I sold to buyers.</w:t>
+            </w:r>
+          </w:p>
+        </w:tc>
+      </w:tr>
+    </w:tbl>
+    <w:p/>
+    <w:p/>
+    <w:p>
+      <w:r>
+        <w:pict w14:anchorId="5076B8D1">
+          <v:rect id="_x0000_i1031" style="width:0;height:1.5pt" o:hralign="center" o:hrstd="t" o:hr="t" fillcolor="#a0a0a0" stroked="f"/>
+        </w:pict>
+      </w:r>
+    </w:p>
+    <w:p/>
+    <w:p/>
+    <w:p/>
+    <w:p/>
+    <w:p>
+      <w:bookmarkStart w:id="1" w:name="_Hlk197773784"/>
+      <w:r>
+        <w:pict w14:anchorId="7A38D50E">
+          <v:rect id="_x0000_i1032" style="width:0;height:1.5pt" o:hralign="center" o:hrstd="t" o:hr="t" fillcolor="#a0a0a0" stroked="f"/>
+        </w:pict>
+      </w:r>
+    </w:p>
+    <w:p>
+      <w:pPr>
+        <w:tabs>
+          <w:tab w:val="left" w:pos="3052"/>
+        </w:tabs>
         <w:rPr>
           <w:b/>
           <w:bCs/>
         </w:rPr>
-        <w:t>farmers</w:t>
-      </w:r>
-      <w:r>
-        <w:t xml:space="preserve">, </w:t>
-      </w:r>
+      </w:pPr>
       <w:r>
         <w:rPr>
           <w:b/>
           <w:bCs/>
         </w:rPr>
-        <w:t>buyers</w:t>
-      </w:r>
-      <w:r>
-        <w:t xml:space="preserve"> (which include both regular customers and shop owners), </w:t>
+        <w:t>ER Diagram</w:t>
       </w:r>
       <w:r>
         <w:rPr>
           <w:b/>
           <w:bCs/>
         </w:rPr>
-        <w:t>agents</w:t>
-      </w:r>
-      <w:r>
-        <w:t xml:space="preserve">, and </w:t>
+        <w:t xml:space="preserve">: </w:t>
       </w:r>
       <w:r>
         <w:rPr>
           <w:b/>
           <w:bCs/>
         </w:rPr>
-        <w:t>an admin</w:t>
-      </w:r>
-      <w:r>
-        <w:t xml:space="preserve">. A </w:t>
-      </w:r>
-      <w:r>
+        <w:t>FarmLink</w:t>
+      </w:r>
+    </w:p>
+    <w:bookmarkEnd w:id="1"/>
+    <w:p>
+      <w:pPr>
+        <w:tabs>
+          <w:tab w:val="left" w:pos="3052"/>
+        </w:tabs>
         <w:rPr>
           <w:b/>
           <w:bCs/>
         </w:rPr>
-        <w:t>farmer</w:t>
-      </w:r>
-      <w:r>
-        <w:t xml:space="preserve"> can register on the platform, log in, and </w:t>
-      </w:r>
-      <w:r>
+      </w:pPr>
+    </w:p>
+    <w:p>
+      <w:pPr>
+        <w:tabs>
+          <w:tab w:val="left" w:pos="3052"/>
+        </w:tabs>
         <w:rPr>
           <w:b/>
           <w:bCs/>
         </w:rPr>
-        <w:t>list multiple products</w:t>
-      </w:r>
-      <w:r>
-        <w:t xml:space="preserve"> for sale (e.g., tomatoes, potatoes, rice). Each </w:t>
-      </w:r>
-      <w:r>
+      </w:pPr>
+      <w:r>
+        <w:rPr>
+          <w:noProof/>
+        </w:rPr>
+        <w:drawing>
+          <wp:anchor distT="0" distB="0" distL="114300" distR="114300" simplePos="0" relativeHeight="251658240" behindDoc="0" locked="0" layoutInCell="1" allowOverlap="1" wp14:anchorId="626D053B" wp14:editId="2743F08E">
+            <wp:simplePos x="0" y="0"/>
+            <wp:positionH relativeFrom="column">
+              <wp:posOffset>-262255</wp:posOffset>
+            </wp:positionH>
+            <wp:positionV relativeFrom="paragraph">
+              <wp:posOffset>238760</wp:posOffset>
+            </wp:positionV>
+            <wp:extent cx="6669405" cy="5572760"/>
+            <wp:effectExtent l="0" t="0" r="0" b="8890"/>
+            <wp:wrapSquare wrapText="bothSides"/>
+            <wp:docPr id="49815522" name="Picture 1" descr="A diagram of a computer&#10;&#10;AI-generated content may be incorrect."/>
+            <wp:cNvGraphicFramePr>
+              <a:graphicFrameLocks xmlns:a="http://schemas.openxmlformats.org/drawingml/2006/main" noChangeAspect="1"/>
+            </wp:cNvGraphicFramePr>
+            <a:graphic xmlns:a="http://schemas.openxmlformats.org/drawingml/2006/main">
+              <a:graphicData uri="http://schemas.openxmlformats.org/drawingml/2006/picture">
+                <pic:pic xmlns:pic="http://schemas.openxmlformats.org/drawingml/2006/picture">
+                  <pic:nvPicPr>
+                    <pic:cNvPr id="49815522" name="Picture 1" descr="A diagram of a computer&#10;&#10;AI-generated content may be incorrect."/>
+                    <pic:cNvPicPr/>
+                  </pic:nvPicPr>
+                  <pic:blipFill>
+                    <a:blip r:embed="rId7">
+                      <a:extLst>
+                        <a:ext uri="{28A0092B-C50C-407E-A947-70E740481C1C}">
+                          <a14:useLocalDpi xmlns:a14="http://schemas.microsoft.com/office/drawing/2010/main" val="0"/>
+                        </a:ext>
+                      </a:extLst>
+                    </a:blip>
+                    <a:stretch>
+                      <a:fillRect/>
+                    </a:stretch>
+                  </pic:blipFill>
+                  <pic:spPr>
+                    <a:xfrm>
+                      <a:off x="0" y="0"/>
+                      <a:ext cx="6669405" cy="5572760"/>
+                    </a:xfrm>
+                    <a:prstGeom prst="rect">
+                      <a:avLst/>
+                    </a:prstGeom>
+                  </pic:spPr>
+                </pic:pic>
+              </a:graphicData>
+            </a:graphic>
+            <wp14:sizeRelH relativeFrom="margin">
+              <wp14:pctWidth>0</wp14:pctWidth>
+            </wp14:sizeRelH>
+            <wp14:sizeRelV relativeFrom="margin">
+              <wp14:pctHeight>0</wp14:pctHeight>
+            </wp14:sizeRelV>
+          </wp:anchor>
+        </w:drawing>
+      </w:r>
+    </w:p>
+    <w:p>
+      <w:pPr>
+        <w:tabs>
+          <w:tab w:val="left" w:pos="3052"/>
+        </w:tabs>
         <w:rPr>
           <w:b/>
           <w:bCs/>
         </w:rPr>
-        <w:t>product</w:t>
-      </w:r>
-      <w:r>
-        <w:t xml:space="preserve"> contains details like name, category, quantity, price per unit, and availability. Buyers can browse and </w:t>
-      </w:r>
-      <w:r>
+      </w:pPr>
+    </w:p>
+    <w:p>
+      <w:pPr>
+        <w:tabs>
+          <w:tab w:val="left" w:pos="3052"/>
+        </w:tabs>
+      </w:pPr>
+      <w:r>
+        <w:pict w14:anchorId="7B3B61B6">
+          <v:rect id="_x0000_i1033" style="width:0;height:1.5pt" o:hralign="center" o:hrstd="t" o:hr="t" fillcolor="#a0a0a0" stroked="f"/>
+        </w:pict>
+      </w:r>
+    </w:p>
+    <w:p>
+      <w:pPr>
+        <w:tabs>
+          <w:tab w:val="left" w:pos="3052"/>
+        </w:tabs>
+      </w:pPr>
+    </w:p>
+    <w:p>
+      <w:pPr>
+        <w:tabs>
+          <w:tab w:val="left" w:pos="3052"/>
+        </w:tabs>
+      </w:pPr>
+    </w:p>
+    <w:p/>
+    <w:p>
+      <w:r>
+        <w:pict w14:anchorId="4CEE07D5">
+          <v:rect id="_x0000_i1034" style="width:0;height:1.5pt" o:hralign="center" o:hrstd="t" o:hr="t" fillcolor="#a0a0a0" stroked="f"/>
+        </w:pict>
+      </w:r>
+    </w:p>
+    <w:p>
+      <w:pPr>
+        <w:tabs>
+          <w:tab w:val="left" w:pos="3052"/>
+        </w:tabs>
         <w:rPr>
           <w:b/>
           <w:bCs/>
         </w:rPr>
-        <w:t>place orders</w:t>
-      </w:r>
-      <w:r>
-        <w:t xml:space="preserve"> for one or more products, creating a relationship between buyers and products through an </w:t>
-      </w:r>
+      </w:pPr>
       <w:r>
         <w:rPr>
           <w:b/>
           <w:bCs/>
         </w:rPr>
-        <w:t>order table</w:t>
-      </w:r>
-      <w:r>
-        <w:t>. An order stores buyer ID, order date, delivery status, and references to the products purchased.</w:t>
-      </w:r>
-    </w:p>
-    <w:p>
-      <w:r>
-        <w:t xml:space="preserve">Sometimes, a </w:t>
+        <w:t>Use case</w:t>
       </w:r>
       <w:r>
         <w:rPr>
           <w:b/>
           <w:bCs/>
         </w:rPr>
-        <w:t>farmer may assign an agent</w:t>
-      </w:r>
-      <w:r>
-        <w:t xml:space="preserve"> to help sell their products. When this happens, the </w:t>
+        <w:t xml:space="preserve"> Diagram</w:t>
       </w:r>
       <w:r>
         <w:rPr>
           <w:b/>
           <w:bCs/>
         </w:rPr>
-        <w:t>agent gets linked to the product</w:t>
-      </w:r>
-      <w:r>
-        <w:t xml:space="preserve">, and if that product is sold through the agent, a </w:t>
+        <w:t xml:space="preserve">: </w:t>
       </w:r>
       <w:r>
         <w:rPr>
           <w:b/>
           <w:bCs/>
         </w:rPr>
-        <w:t>commission percentage</w:t>
-      </w:r>
-      <w:r>
-        <w:t xml:space="preserve"> is recorded. Every </w:t>
-      </w:r>
-      <w:r>
+        <w:t>FarmLink</w:t>
+      </w:r>
+    </w:p>
+    <w:p>
+      <w:pPr>
+        <w:tabs>
+          <w:tab w:val="left" w:pos="3052"/>
+        </w:tabs>
+      </w:pPr>
+    </w:p>
+    <w:p>
+      <w:pPr>
+        <w:tabs>
+          <w:tab w:val="left" w:pos="3052"/>
+        </w:tabs>
+      </w:pPr>
+      <w:r>
+        <w:rPr>
+          <w:noProof/>
+        </w:rPr>
+        <w:drawing>
+          <wp:anchor distT="0" distB="0" distL="114300" distR="114300" simplePos="0" relativeHeight="251659264" behindDoc="0" locked="0" layoutInCell="1" allowOverlap="1" wp14:anchorId="0D80D872" wp14:editId="149FB325">
+            <wp:simplePos x="0" y="0"/>
+            <wp:positionH relativeFrom="column">
+              <wp:posOffset>-394663</wp:posOffset>
+            </wp:positionH>
+            <wp:positionV relativeFrom="paragraph">
+              <wp:posOffset>388598</wp:posOffset>
+            </wp:positionV>
+            <wp:extent cx="6399530" cy="5217795"/>
+            <wp:effectExtent l="0" t="0" r="1270" b="1905"/>
+            <wp:wrapTopAndBottom/>
+            <wp:docPr id="265647464" name="Picture 2"/>
+            <wp:cNvGraphicFramePr>
+              <a:graphicFrameLocks xmlns:a="http://schemas.openxmlformats.org/drawingml/2006/main" noChangeAspect="1"/>
+            </wp:cNvGraphicFramePr>
+            <a:graphic xmlns:a="http://schemas.openxmlformats.org/drawingml/2006/main">
+              <a:graphicData uri="http://schemas.openxmlformats.org/drawingml/2006/picture">
+                <pic:pic xmlns:pic="http://schemas.openxmlformats.org/drawingml/2006/picture">
+                  <pic:nvPicPr>
+                    <pic:cNvPr id="0" name="Picture 16"/>
+                    <pic:cNvPicPr>
+                      <a:picLocks noChangeAspect="1" noChangeArrowheads="1"/>
+                    </pic:cNvPicPr>
+                  </pic:nvPicPr>
+                  <pic:blipFill>
+                    <a:blip r:embed="rId8">
+                      <a:extLst>
+                        <a:ext uri="{28A0092B-C50C-407E-A947-70E740481C1C}">
+                          <a14:useLocalDpi xmlns:a14="http://schemas.microsoft.com/office/drawing/2010/main" val="0"/>
+                        </a:ext>
+                      </a:extLst>
+                    </a:blip>
+                    <a:srcRect/>
+                    <a:stretch>
+                      <a:fillRect/>
+                    </a:stretch>
+                  </pic:blipFill>
+                  <pic:spPr bwMode="auto">
+                    <a:xfrm>
+                      <a:off x="0" y="0"/>
+                      <a:ext cx="6399530" cy="5217795"/>
+                    </a:xfrm>
+                    <a:prstGeom prst="rect">
+                      <a:avLst/>
+                    </a:prstGeom>
+                    <a:noFill/>
+                    <a:ln>
+                      <a:noFill/>
+                    </a:ln>
+                  </pic:spPr>
+                </pic:pic>
+              </a:graphicData>
+            </a:graphic>
+            <wp14:sizeRelH relativeFrom="margin">
+              <wp14:pctWidth>0</wp14:pctWidth>
+            </wp14:sizeRelH>
+            <wp14:sizeRelV relativeFrom="margin">
+              <wp14:pctHeight>0</wp14:pctHeight>
+            </wp14:sizeRelV>
+          </wp:anchor>
+        </w:drawing>
+      </w:r>
+    </w:p>
+    <w:p>
+      <w:pPr>
+        <w:tabs>
+          <w:tab w:val="left" w:pos="3052"/>
+        </w:tabs>
+      </w:pPr>
+    </w:p>
+    <w:p>
+      <w:pPr>
+        <w:tabs>
+          <w:tab w:val="left" w:pos="3052"/>
+        </w:tabs>
+      </w:pPr>
+    </w:p>
+    <w:p>
+      <w:pPr>
+        <w:tabs>
+          <w:tab w:val="left" w:pos="3052"/>
+        </w:tabs>
+      </w:pPr>
+      <w:r>
+        <w:pict w14:anchorId="772485E1">
+          <v:rect id="_x0000_i1035" style="width:0;height:1.5pt" o:hralign="center" o:hrstd="t" o:hr="t" fillcolor="#a0a0a0" stroked="f"/>
+        </w:pict>
+      </w:r>
+    </w:p>
+    <w:p>
+      <w:pPr>
+        <w:tabs>
+          <w:tab w:val="left" w:pos="3052"/>
+        </w:tabs>
+      </w:pPr>
+    </w:p>
+    <w:p>
+      <w:pPr>
+        <w:tabs>
+          <w:tab w:val="left" w:pos="3052"/>
+        </w:tabs>
+      </w:pPr>
+    </w:p>
+    <w:p>
+      <w:pPr>
+        <w:tabs>
+          <w:tab w:val="left" w:pos="3052"/>
+        </w:tabs>
+      </w:pPr>
+    </w:p>
+    <w:p>
+      <w:pPr>
+        <w:tabs>
+          <w:tab w:val="left" w:pos="3052"/>
+        </w:tabs>
         <w:rPr>
           <w:b/>
           <w:bCs/>
         </w:rPr>
-        <w:t>agent</w:t>
-      </w:r>
-      <w:r>
-        <w:t xml:space="preserve"> must be approved by the </w:t>
-      </w:r>
-      <w:proofErr w:type="gramStart"/>
+      </w:pPr>
+      <w:r>
+        <w:pict w14:anchorId="5FCAD77D">
+          <v:rect id="_x0000_i1036" style="width:0;height:1.5pt" o:hralign="center" o:hrstd="t" o:hr="t" fillcolor="#a0a0a0" stroked="f"/>
+        </w:pict>
+      </w:r>
       <w:r>
         <w:rPr>
           <w:b/>
           <w:bCs/>
         </w:rPr>
-        <w:t>admin</w:t>
-      </w:r>
-      <w:r>
-        <w:t>, who</w:t>
-      </w:r>
-      <w:proofErr w:type="gramEnd"/>
-      <w:r>
-        <w:t xml:space="preserve"> verifies their information. The admin is also responsible for approving </w:t>
+        <w:t>User Interface design</w:t>
       </w:r>
       <w:r>
         <w:rPr>
           <w:b/>
           <w:bCs/>
         </w:rPr>
-        <w:t>high-value orders</w:t>
-      </w:r>
-      <w:r>
-        <w:t xml:space="preserve"> and monitoring the platform.</w:t>
-      </w:r>
-    </w:p>
-    <w:p>
-      <w:r>
-        <w:t xml:space="preserve">In summary, the key entities are </w:t>
+        <w:t xml:space="preserve"> :</w:t>
       </w:r>
       <w:r>
         <w:rPr>
           <w:b/>
           <w:bCs/>
         </w:rPr>
-        <w:t>Farmer</w:t>
-      </w:r>
-      <w:r>
-        <w:t xml:space="preserve">, </w:t>
+        <w:t xml:space="preserve"> </w:t>
       </w:r>
       <w:r>
         <w:rPr>
           <w:b/>
           <w:bCs/>
         </w:rPr>
-        <w:t>Buyer</w:t>
-      </w:r>
-      <w:r>
-        <w:t xml:space="preserve">, </w:t>
-      </w:r>
+        <w:t>FarmLink</w:t>
+      </w:r>
+    </w:p>
+    <w:p>
+      <w:pPr>
+        <w:keepNext/>
+        <w:tabs>
+          <w:tab w:val="left" w:pos="3052"/>
+        </w:tabs>
+      </w:pPr>
       <w:r>
         <w:rPr>
           <w:b/>
           <w:bCs/>
-        </w:rPr>
-        <w:t>Product</w:t>
-      </w:r>
-      <w:r>
-        <w:t xml:space="preserve">, </w:t>
-      </w:r>
+          <w:noProof/>
+        </w:rPr>
+        <w:drawing>
+          <wp:inline distT="0" distB="0" distL="0" distR="0" wp14:anchorId="7B3C622E" wp14:editId="5B580915">
+            <wp:extent cx="5937885" cy="3336925"/>
+            <wp:effectExtent l="0" t="0" r="5715" b="0"/>
+            <wp:docPr id="671653963" name="Picture 6" descr="A close-up of a person shaking hands&#10;&#10;AI-generated content may be incorrect."/>
+            <wp:cNvGraphicFramePr>
+              <a:graphicFrameLocks xmlns:a="http://schemas.openxmlformats.org/drawingml/2006/main" noChangeAspect="1"/>
+            </wp:cNvGraphicFramePr>
+            <a:graphic xmlns:a="http://schemas.openxmlformats.org/drawingml/2006/main">
+              <a:graphicData uri="http://schemas.openxmlformats.org/drawingml/2006/picture">
+                <pic:pic xmlns:pic="http://schemas.openxmlformats.org/drawingml/2006/picture">
+                  <pic:nvPicPr>
+                    <pic:cNvPr id="671653963" name="Picture 6" descr="A close-up of a person shaking hands&#10;&#10;AI-generated content may be incorrect."/>
+                    <pic:cNvPicPr>
+                      <a:picLocks noChangeAspect="1" noChangeArrowheads="1"/>
+                    </pic:cNvPicPr>
+                  </pic:nvPicPr>
+                  <pic:blipFill>
+                    <a:blip r:embed="rId9">
+                      <a:extLst>
+                        <a:ext uri="{28A0092B-C50C-407E-A947-70E740481C1C}">
+                          <a14:useLocalDpi xmlns:a14="http://schemas.microsoft.com/office/drawing/2010/main" val="0"/>
+                        </a:ext>
+                      </a:extLst>
+                    </a:blip>
+                    <a:srcRect/>
+                    <a:stretch>
+                      <a:fillRect/>
+                    </a:stretch>
+                  </pic:blipFill>
+                  <pic:spPr bwMode="auto">
+                    <a:xfrm>
+                      <a:off x="0" y="0"/>
+                      <a:ext cx="5937885" cy="3336925"/>
+                    </a:xfrm>
+                    <a:prstGeom prst="rect">
+                      <a:avLst/>
+                    </a:prstGeom>
+                    <a:noFill/>
+                    <a:ln>
+                      <a:noFill/>
+                    </a:ln>
+                  </pic:spPr>
+                </pic:pic>
+              </a:graphicData>
+            </a:graphic>
+          </wp:inline>
+        </w:drawing>
+      </w:r>
+    </w:p>
+    <w:p>
+      <w:pPr>
+        <w:pStyle w:val="Caption"/>
+        <w:jc w:val="center"/>
+      </w:pPr>
+      <w:r>
+        <w:t xml:space="preserve">Figure </w:t>
+      </w:r>
+      <w:fldSimple w:instr=" SEQ Figure \* ARABIC ">
+        <w:r>
+          <w:rPr>
+            <w:noProof/>
+          </w:rPr>
+          <w:t>1</w:t>
+        </w:r>
+      </w:fldSimple>
+      <w:r>
+        <w:t xml:space="preserve"> </w:t>
+      </w:r>
+      <w:r>
+        <w:t>Landing Page</w:t>
+      </w:r>
+    </w:p>
+    <w:p>
+      <w:pPr>
+        <w:keepNext/>
+        <w:tabs>
+          <w:tab w:val="left" w:pos="3052"/>
+        </w:tabs>
+      </w:pPr>
       <w:r>
         <w:rPr>
           <w:b/>
           <w:bCs/>
-        </w:rPr>
-        <w:t>Order</w:t>
-      </w:r>
-      <w:r>
-        <w:t xml:space="preserve">, </w:t>
-      </w:r>
+          <w:noProof/>
+        </w:rPr>
+        <w:drawing>
+          <wp:inline distT="0" distB="0" distL="0" distR="0" wp14:anchorId="360C3D13" wp14:editId="0DD59772">
+            <wp:extent cx="5937885" cy="3336925"/>
+            <wp:effectExtent l="0" t="0" r="5715" b="0"/>
+            <wp:docPr id="1154281901" name="Picture 2"/>
+            <wp:cNvGraphicFramePr>
+              <a:graphicFrameLocks xmlns:a="http://schemas.openxmlformats.org/drawingml/2006/main" noChangeAspect="1"/>
+            </wp:cNvGraphicFramePr>
+            <a:graphic xmlns:a="http://schemas.openxmlformats.org/drawingml/2006/main">
+              <a:graphicData uri="http://schemas.openxmlformats.org/drawingml/2006/picture">
+                <pic:pic xmlns:pic="http://schemas.openxmlformats.org/drawingml/2006/picture">
+                  <pic:nvPicPr>
+                    <pic:cNvPr id="0" name="Picture 84"/>
+                    <pic:cNvPicPr>
+                      <a:picLocks noChangeAspect="1" noChangeArrowheads="1"/>
+                    </pic:cNvPicPr>
+                  </pic:nvPicPr>
+                  <pic:blipFill>
+                    <a:blip r:embed="rId10">
+                      <a:extLst>
+                        <a:ext uri="{28A0092B-C50C-407E-A947-70E740481C1C}">
+                          <a14:useLocalDpi xmlns:a14="http://schemas.microsoft.com/office/drawing/2010/main" val="0"/>
+                        </a:ext>
+                      </a:extLst>
+                    </a:blip>
+                    <a:srcRect/>
+                    <a:stretch>
+                      <a:fillRect/>
+                    </a:stretch>
+                  </pic:blipFill>
+                  <pic:spPr bwMode="auto">
+                    <a:xfrm>
+                      <a:off x="0" y="0"/>
+                      <a:ext cx="5937885" cy="3336925"/>
+                    </a:xfrm>
+                    <a:prstGeom prst="rect">
+                      <a:avLst/>
+                    </a:prstGeom>
+                    <a:noFill/>
+                    <a:ln>
+                      <a:noFill/>
+                    </a:ln>
+                  </pic:spPr>
+                </pic:pic>
+              </a:graphicData>
+            </a:graphic>
+          </wp:inline>
+        </w:drawing>
+      </w:r>
+    </w:p>
+    <w:p>
+      <w:pPr>
+        <w:pStyle w:val="Caption"/>
+        <w:jc w:val="center"/>
+      </w:pPr>
+      <w:r>
+        <w:t xml:space="preserve">Figure </w:t>
+      </w:r>
+      <w:fldSimple w:instr=" SEQ Figure \* ARABIC ">
+        <w:r>
+          <w:rPr>
+            <w:noProof/>
+          </w:rPr>
+          <w:t>2</w:t>
+        </w:r>
+      </w:fldSimple>
+      <w:r>
+        <w:t xml:space="preserve"> registration page</w:t>
+      </w:r>
+    </w:p>
+    <w:p>
+      <w:pPr>
+        <w:keepNext/>
+        <w:tabs>
+          <w:tab w:val="left" w:pos="3052"/>
+        </w:tabs>
+      </w:pPr>
       <w:r>
         <w:rPr>
           <w:b/>
           <w:bCs/>
-        </w:rPr>
-        <w:t>Agent</w:t>
-      </w:r>
-      <w:r>
-        <w:t xml:space="preserve">, and </w:t>
-      </w:r>
+          <w:noProof/>
+        </w:rPr>
+        <w:drawing>
+          <wp:inline distT="0" distB="0" distL="0" distR="0" wp14:anchorId="0115206E" wp14:editId="49F1CA9C">
+            <wp:extent cx="5937885" cy="3336925"/>
+            <wp:effectExtent l="0" t="0" r="5715" b="0"/>
+            <wp:docPr id="1638851626" name="Picture 7" descr="A screenshot of a login page&#10;&#10;AI-generated content may be incorrect."/>
+            <wp:cNvGraphicFramePr>
+              <a:graphicFrameLocks xmlns:a="http://schemas.openxmlformats.org/drawingml/2006/main" noChangeAspect="1"/>
+            </wp:cNvGraphicFramePr>
+            <a:graphic xmlns:a="http://schemas.openxmlformats.org/drawingml/2006/main">
+              <a:graphicData uri="http://schemas.openxmlformats.org/drawingml/2006/picture">
+                <pic:pic xmlns:pic="http://schemas.openxmlformats.org/drawingml/2006/picture">
+                  <pic:nvPicPr>
+                    <pic:cNvPr id="1638851626" name="Picture 7" descr="A screenshot of a login page&#10;&#10;AI-generated content may be incorrect."/>
+                    <pic:cNvPicPr>
+                      <a:picLocks noChangeAspect="1" noChangeArrowheads="1"/>
+                    </pic:cNvPicPr>
+                  </pic:nvPicPr>
+                  <pic:blipFill>
+                    <a:blip r:embed="rId11">
+                      <a:extLst>
+                        <a:ext uri="{28A0092B-C50C-407E-A947-70E740481C1C}">
+                          <a14:useLocalDpi xmlns:a14="http://schemas.microsoft.com/office/drawing/2010/main" val="0"/>
+                        </a:ext>
+                      </a:extLst>
+                    </a:blip>
+                    <a:srcRect/>
+                    <a:stretch>
+                      <a:fillRect/>
+                    </a:stretch>
+                  </pic:blipFill>
+                  <pic:spPr bwMode="auto">
+                    <a:xfrm>
+                      <a:off x="0" y="0"/>
+                      <a:ext cx="5937885" cy="3336925"/>
+                    </a:xfrm>
+                    <a:prstGeom prst="rect">
+                      <a:avLst/>
+                    </a:prstGeom>
+                    <a:noFill/>
+                    <a:ln>
+                      <a:noFill/>
+                    </a:ln>
+                  </pic:spPr>
+                </pic:pic>
+              </a:graphicData>
+            </a:graphic>
+          </wp:inline>
+        </w:drawing>
+      </w:r>
+    </w:p>
+    <w:p>
+      <w:pPr>
+        <w:pStyle w:val="Caption"/>
+        <w:jc w:val="center"/>
+      </w:pPr>
+      <w:r>
+        <w:t xml:space="preserve">Figure </w:t>
+      </w:r>
+      <w:fldSimple w:instr=" SEQ Figure \* ARABIC ">
+        <w:r>
+          <w:rPr>
+            <w:noProof/>
+          </w:rPr>
+          <w:t>3</w:t>
+        </w:r>
+      </w:fldSimple>
+      <w:r>
+        <w:t xml:space="preserve"> login page</w:t>
+      </w:r>
+    </w:p>
+    <w:p>
+      <w:pPr>
+        <w:keepNext/>
+        <w:tabs>
+          <w:tab w:val="left" w:pos="3052"/>
+        </w:tabs>
+      </w:pPr>
       <w:r>
         <w:rPr>
           <w:b/>
           <w:bCs/>
-        </w:rPr>
-        <w:t>Admin</w:t>
-      </w:r>
-      <w:r>
-        <w:t>, with relationships such as:</w:t>
-      </w:r>
-    </w:p>
-    <w:p>
-      <w:pPr>
-        <w:numPr>
-          <w:ilvl w:val="0"/>
-          <w:numId w:val="1"/>
-        </w:numPr>
-      </w:pPr>
-      <w:r>
-        <w:t xml:space="preserve">A </w:t>
-      </w:r>
+          <w:noProof/>
+        </w:rPr>
+        <w:drawing>
+          <wp:inline distT="0" distB="0" distL="0" distR="0" wp14:anchorId="1A3B051E" wp14:editId="53F881EE">
+            <wp:extent cx="5937885" cy="3336925"/>
+            <wp:effectExtent l="0" t="0" r="5715" b="0"/>
+            <wp:docPr id="495868705" name="Picture 3"/>
+            <wp:cNvGraphicFramePr>
+              <a:graphicFrameLocks xmlns:a="http://schemas.openxmlformats.org/drawingml/2006/main" noChangeAspect="1"/>
+            </wp:cNvGraphicFramePr>
+            <a:graphic xmlns:a="http://schemas.openxmlformats.org/drawingml/2006/main">
+              <a:graphicData uri="http://schemas.openxmlformats.org/drawingml/2006/picture">
+                <pic:pic xmlns:pic="http://schemas.openxmlformats.org/drawingml/2006/picture">
+                  <pic:nvPicPr>
+                    <pic:cNvPr id="0" name="Picture 85"/>
+                    <pic:cNvPicPr>
+                      <a:picLocks noChangeAspect="1" noChangeArrowheads="1"/>
+                    </pic:cNvPicPr>
+                  </pic:nvPicPr>
+                  <pic:blipFill>
+                    <a:blip r:embed="rId12">
+                      <a:extLst>
+                        <a:ext uri="{28A0092B-C50C-407E-A947-70E740481C1C}">
+                          <a14:useLocalDpi xmlns:a14="http://schemas.microsoft.com/office/drawing/2010/main" val="0"/>
+                        </a:ext>
+                      </a:extLst>
+                    </a:blip>
+                    <a:srcRect/>
+                    <a:stretch>
+                      <a:fillRect/>
+                    </a:stretch>
+                  </pic:blipFill>
+                  <pic:spPr bwMode="auto">
+                    <a:xfrm>
+                      <a:off x="0" y="0"/>
+                      <a:ext cx="5937885" cy="3336925"/>
+                    </a:xfrm>
+                    <a:prstGeom prst="rect">
+                      <a:avLst/>
+                    </a:prstGeom>
+                    <a:noFill/>
+                    <a:ln>
+                      <a:noFill/>
+                    </a:ln>
+                  </pic:spPr>
+                </pic:pic>
+              </a:graphicData>
+            </a:graphic>
+          </wp:inline>
+        </w:drawing>
+      </w:r>
+    </w:p>
+    <w:p>
+      <w:pPr>
+        <w:pStyle w:val="Caption"/>
+        <w:jc w:val="center"/>
+      </w:pPr>
+      <w:r>
+        <w:t xml:space="preserve">Figure </w:t>
+      </w:r>
+      <w:fldSimple w:instr=" SEQ Figure \* ARABIC ">
+        <w:r>
+          <w:rPr>
+            <w:noProof/>
+          </w:rPr>
+          <w:t>4</w:t>
+        </w:r>
+      </w:fldSimple>
+      <w:r>
+        <w:t xml:space="preserve"> home page</w:t>
+      </w:r>
+    </w:p>
+    <w:p>
+      <w:pPr>
+        <w:keepNext/>
+        <w:tabs>
+          <w:tab w:val="left" w:pos="3052"/>
+        </w:tabs>
+      </w:pPr>
       <w:r>
         <w:rPr>
           <w:b/>
           <w:bCs/>
-        </w:rPr>
-        <w:t>Farmer has many Products</w:t>
-      </w:r>
-    </w:p>
-    <w:p>
-      <w:pPr>
-        <w:numPr>
-          <w:ilvl w:val="0"/>
-          <w:numId w:val="1"/>
-        </w:numPr>
-      </w:pPr>
-      <w:r>
-        <w:t xml:space="preserve">A </w:t>
-      </w:r>
+          <w:noProof/>
+        </w:rPr>
+        <w:drawing>
+          <wp:inline distT="0" distB="0" distL="0" distR="0" wp14:anchorId="57350E46" wp14:editId="419C58BC">
+            <wp:extent cx="5937885" cy="3336925"/>
+            <wp:effectExtent l="0" t="0" r="5715" b="0"/>
+            <wp:docPr id="239757785" name="Picture 4"/>
+            <wp:cNvGraphicFramePr>
+              <a:graphicFrameLocks xmlns:a="http://schemas.openxmlformats.org/drawingml/2006/main" noChangeAspect="1"/>
+            </wp:cNvGraphicFramePr>
+            <a:graphic xmlns:a="http://schemas.openxmlformats.org/drawingml/2006/main">
+              <a:graphicData uri="http://schemas.openxmlformats.org/drawingml/2006/picture">
+                <pic:pic xmlns:pic="http://schemas.openxmlformats.org/drawingml/2006/picture">
+                  <pic:nvPicPr>
+                    <pic:cNvPr id="0" name="Picture 86"/>
+                    <pic:cNvPicPr>
+                      <a:picLocks noChangeAspect="1" noChangeArrowheads="1"/>
+                    </pic:cNvPicPr>
+                  </pic:nvPicPr>
+                  <pic:blipFill>
+                    <a:blip r:embed="rId13">
+                      <a:extLst>
+                        <a:ext uri="{28A0092B-C50C-407E-A947-70E740481C1C}">
+                          <a14:useLocalDpi xmlns:a14="http://schemas.microsoft.com/office/drawing/2010/main" val="0"/>
+                        </a:ext>
+                      </a:extLst>
+                    </a:blip>
+                    <a:srcRect/>
+                    <a:stretch>
+                      <a:fillRect/>
+                    </a:stretch>
+                  </pic:blipFill>
+                  <pic:spPr bwMode="auto">
+                    <a:xfrm>
+                      <a:off x="0" y="0"/>
+                      <a:ext cx="5937885" cy="3336925"/>
+                    </a:xfrm>
+                    <a:prstGeom prst="rect">
+                      <a:avLst/>
+                    </a:prstGeom>
+                    <a:noFill/>
+                    <a:ln>
+                      <a:noFill/>
+                    </a:ln>
+                  </pic:spPr>
+                </pic:pic>
+              </a:graphicData>
+            </a:graphic>
+          </wp:inline>
+        </w:drawing>
+      </w:r>
+    </w:p>
+    <w:p>
+      <w:pPr>
+        <w:pStyle w:val="Caption"/>
+        <w:jc w:val="center"/>
+      </w:pPr>
+      <w:r>
+        <w:t xml:space="preserve">Figure </w:t>
+      </w:r>
+      <w:fldSimple w:instr=" SEQ Figure \* ARABIC ">
+        <w:r>
+          <w:rPr>
+            <w:noProof/>
+          </w:rPr>
+          <w:t>5</w:t>
+        </w:r>
+      </w:fldSimple>
+      <w:r>
+        <w:t xml:space="preserve"> product cart</w:t>
+      </w:r>
+    </w:p>
+    <w:p>
+      <w:pPr>
+        <w:keepNext/>
+        <w:tabs>
+          <w:tab w:val="left" w:pos="3052"/>
+        </w:tabs>
+      </w:pPr>
       <w:r>
         <w:rPr>
           <w:b/>
           <w:bCs/>
-        </w:rPr>
-        <w:t>Buyer places many Orders</w:t>
-      </w:r>
-      <w:r>
-        <w:t xml:space="preserve">, and each Order has one or more </w:t>
-      </w:r>
-      <w:r>
+          <w:noProof/>
+        </w:rPr>
+        <w:drawing>
+          <wp:inline distT="0" distB="0" distL="0" distR="0" wp14:anchorId="6026241C" wp14:editId="0BA0555F">
+            <wp:extent cx="5937885" cy="3336925"/>
+            <wp:effectExtent l="0" t="0" r="5715" b="0"/>
+            <wp:docPr id="293064533" name="Picture 5"/>
+            <wp:cNvGraphicFramePr>
+              <a:graphicFrameLocks xmlns:a="http://schemas.openxmlformats.org/drawingml/2006/main" noChangeAspect="1"/>
+            </wp:cNvGraphicFramePr>
+            <a:graphic xmlns:a="http://schemas.openxmlformats.org/drawingml/2006/main">
+              <a:graphicData uri="http://schemas.openxmlformats.org/drawingml/2006/picture">
+                <pic:pic xmlns:pic="http://schemas.openxmlformats.org/drawingml/2006/picture">
+                  <pic:nvPicPr>
+                    <pic:cNvPr id="0" name="Picture 87"/>
+                    <pic:cNvPicPr>
+                      <a:picLocks noChangeAspect="1" noChangeArrowheads="1"/>
+                    </pic:cNvPicPr>
+                  </pic:nvPicPr>
+                  <pic:blipFill>
+                    <a:blip r:embed="rId14">
+                      <a:extLst>
+                        <a:ext uri="{28A0092B-C50C-407E-A947-70E740481C1C}">
+                          <a14:useLocalDpi xmlns:a14="http://schemas.microsoft.com/office/drawing/2010/main" val="0"/>
+                        </a:ext>
+                      </a:extLst>
+                    </a:blip>
+                    <a:srcRect/>
+                    <a:stretch>
+                      <a:fillRect/>
+                    </a:stretch>
+                  </pic:blipFill>
+                  <pic:spPr bwMode="auto">
+                    <a:xfrm>
+                      <a:off x="0" y="0"/>
+                      <a:ext cx="5937885" cy="3336925"/>
+                    </a:xfrm>
+                    <a:prstGeom prst="rect">
+                      <a:avLst/>
+                    </a:prstGeom>
+                    <a:noFill/>
+                    <a:ln>
+                      <a:noFill/>
+                    </a:ln>
+                  </pic:spPr>
+                </pic:pic>
+              </a:graphicData>
+            </a:graphic>
+          </wp:inline>
+        </w:drawing>
+      </w:r>
+    </w:p>
+    <w:p>
+      <w:pPr>
+        <w:pStyle w:val="Caption"/>
+        <w:jc w:val="center"/>
+      </w:pPr>
+      <w:r>
+        <w:t xml:space="preserve">Figure </w:t>
+      </w:r>
+      <w:fldSimple w:instr=" SEQ Figure \* ARABIC ">
+        <w:r>
+          <w:rPr>
+            <w:noProof/>
+          </w:rPr>
+          <w:t>6</w:t>
+        </w:r>
+      </w:fldSimple>
+      <w:r>
+        <w:t xml:space="preserve"> payment</w:t>
+      </w:r>
+    </w:p>
+    <w:p/>
+    <w:p>
+      <w:r>
+        <w:pict w14:anchorId="4149452A">
+          <v:rect id="_x0000_i1037" style="width:0;height:1.5pt" o:hralign="center" o:bullet="t" o:hrstd="t" o:hr="t" fillcolor="#a0a0a0" stroked="f"/>
+        </w:pict>
+      </w:r>
+    </w:p>
+    <w:p>
+      <w:r>
+        <w:pict w14:anchorId="54C549DD">
+          <v:rect id="_x0000_i1043" style="width:0;height:1.5pt" o:hralign="center" o:bullet="t" o:hrstd="t" o:hr="t" fillcolor="#a0a0a0" stroked="f"/>
+        </w:pict>
+      </w:r>
+    </w:p>
+    <w:p>
+      <w:pPr>
+        <w:jc w:val="both"/>
         <w:rPr>
           <w:b/>
           <w:bCs/>
         </w:rPr>
-        <w:t>Products</w:t>
-      </w:r>
-    </w:p>
-    <w:p>
-      <w:pPr>
-        <w:numPr>
-          <w:ilvl w:val="0"/>
-          <w:numId w:val="1"/>
-        </w:numPr>
-      </w:pPr>
-      <w:r>
-        <w:t xml:space="preserve">An </w:t>
-      </w:r>
+      </w:pPr>
       <w:r>
         <w:rPr>
           <w:b/>
           <w:bCs/>
         </w:rPr>
-        <w:t>Agent may help sell multiple Products</w:t>
-      </w:r>
-      <w:r>
-        <w:t xml:space="preserve">, and </w:t>
-      </w:r>
-      <w:r>
-        <w:rPr>
-          <w:b/>
-          <w:bCs/>
-        </w:rPr>
-        <w:t>Products may or may not involve an Agent</w:t>
-      </w:r>
-    </w:p>
-    <w:p>
-      <w:pPr>
-        <w:numPr>
-          <w:ilvl w:val="0"/>
-          <w:numId w:val="1"/>
-        </w:numPr>
-      </w:pPr>
-      <w:r>
-        <w:t xml:space="preserve">The </w:t>
-      </w:r>
-      <w:proofErr w:type="gramStart"/>
-      <w:r>
-        <w:rPr>
-          <w:b/>
-          <w:bCs/>
-        </w:rPr>
-        <w:t>Admin</w:t>
-      </w:r>
-      <w:proofErr w:type="gramEnd"/>
-      <w:r>
-        <w:rPr>
-          <w:b/>
-          <w:bCs/>
-        </w:rPr>
-        <w:t xml:space="preserve"> approves Agents</w:t>
-      </w:r>
-      <w:r>
-        <w:t xml:space="preserve"> and can approve </w:t>
-      </w:r>
-      <w:r>
-        <w:rPr>
-          <w:b/>
-          <w:bCs/>
-        </w:rPr>
-        <w:t>high-value Orders</w:t>
-      </w:r>
-    </w:p>
-    <w:p>
-      <w:r>
-        <w:t>This structure ensures transparency, scalability, and direct engagement between farmers and the market.</w:t>
-      </w:r>
+        <w:t>Project links: Farmlink</w:t>
+      </w:r>
+    </w:p>
+    <w:p>
+      <w:pPr>
+        <w:jc w:val="both"/>
+      </w:pPr>
+      <w:r>
+        <w:rPr>
+          <w:noProof/>
+        </w:rPr>
+        <w:drawing>
+          <wp:anchor distT="0" distB="0" distL="114300" distR="114300" simplePos="0" relativeHeight="251660288" behindDoc="1" locked="0" layoutInCell="1" allowOverlap="1" wp14:anchorId="20F13A9E" wp14:editId="70360B8D">
+            <wp:simplePos x="0" y="0"/>
+            <wp:positionH relativeFrom="column">
+              <wp:posOffset>495300</wp:posOffset>
+            </wp:positionH>
+            <wp:positionV relativeFrom="paragraph">
+              <wp:posOffset>203835</wp:posOffset>
+            </wp:positionV>
+            <wp:extent cx="1276350" cy="1276350"/>
+            <wp:effectExtent l="0" t="0" r="0" b="0"/>
+            <wp:wrapTight wrapText="bothSides">
+              <wp:wrapPolygon edited="0">
+                <wp:start x="0" y="0"/>
+                <wp:lineTo x="0" y="21278"/>
+                <wp:lineTo x="21278" y="21278"/>
+                <wp:lineTo x="21278" y="0"/>
+                <wp:lineTo x="0" y="0"/>
+              </wp:wrapPolygon>
+            </wp:wrapTight>
+            <wp:docPr id="1529953600" name="Picture 1" descr="A qr code with a dinosaur&#10;&#10;AI-generated content may be incorrect."/>
+            <wp:cNvGraphicFramePr>
+              <a:graphicFrameLocks xmlns:a="http://schemas.openxmlformats.org/drawingml/2006/main" noChangeAspect="1"/>
+            </wp:cNvGraphicFramePr>
+            <a:graphic xmlns:a="http://schemas.openxmlformats.org/drawingml/2006/main">
+              <a:graphicData uri="http://schemas.openxmlformats.org/drawingml/2006/picture">
+                <pic:pic xmlns:pic="http://schemas.openxmlformats.org/drawingml/2006/picture">
+                  <pic:nvPicPr>
+                    <pic:cNvPr id="1529953600" name="Picture 1" descr="A qr code with a dinosaur&#10;&#10;AI-generated content may be incorrect."/>
+                    <pic:cNvPicPr/>
+                  </pic:nvPicPr>
+                  <pic:blipFill>
+                    <a:blip r:embed="rId15" cstate="print">
+                      <a:extLst>
+                        <a:ext uri="{28A0092B-C50C-407E-A947-70E740481C1C}">
+                          <a14:useLocalDpi xmlns:a14="http://schemas.microsoft.com/office/drawing/2010/main" val="0"/>
+                        </a:ext>
+                      </a:extLst>
+                    </a:blip>
+                    <a:stretch>
+                      <a:fillRect/>
+                    </a:stretch>
+                  </pic:blipFill>
+                  <pic:spPr>
+                    <a:xfrm>
+                      <a:off x="0" y="0"/>
+                      <a:ext cx="1276350" cy="1276350"/>
+                    </a:xfrm>
+                    <a:prstGeom prst="rect">
+                      <a:avLst/>
+                    </a:prstGeom>
+                  </pic:spPr>
+                </pic:pic>
+              </a:graphicData>
+            </a:graphic>
+            <wp14:sizeRelH relativeFrom="margin">
+              <wp14:pctWidth>0</wp14:pctWidth>
+            </wp14:sizeRelH>
+            <wp14:sizeRelV relativeFrom="margin">
+              <wp14:pctHeight>0</wp14:pctHeight>
+            </wp14:sizeRelV>
+          </wp:anchor>
+        </w:drawing>
+      </w:r>
+      <w:r>
+        <w:t>Github</w:t>
+      </w:r>
+      <w:r>
+        <w:t xml:space="preserve"> </w:t>
+      </w:r>
+      <w:r>
+        <w:t>:</w:t>
+      </w:r>
+      <w:r>
+        <w:t xml:space="preserve"> </w:t>
+      </w:r>
+      <w:hyperlink r:id="rId16" w:history="1">
+        <w:r>
+          <w:rPr>
+            <w:rStyle w:val="Hyperlink"/>
+          </w:rPr>
+          <w:t>https://github.com/mubin25-dodu/Farmlink</w:t>
+        </w:r>
+      </w:hyperlink>
     </w:p>
     <w:p/>
     <w:sectPr>
+      <w:headerReference w:type="default" r:id="rId17"/>
       <w:pgSz w:w="12240" w:h="15840"/>
       <w:pgMar w:top="1440" w:right="1440" w:bottom="1440" w:left="1440" w:header="720" w:footer="720" w:gutter="0"/>
+      <w:pgNumType w:start="0"/>
       <w:cols w:space="720"/>
+      <w:titlePg/>
       <w:docGrid w:linePitch="360"/>
     </w:sectPr>
   </w:body>
 </w:document>
 </file>
 
+<file path=word/endnotes.xml><?xml version="1.0" encoding="utf-8"?>
+<w:endnotes xmlns:wpc="http://schemas.microsoft.com/office/word/2010/wordprocessingCanvas" xmlns:cx="http://schemas.microsoft.com/office/drawing/2014/chartex" xmlns:cx1="http://schemas.microsoft.com/office/drawing/2015/9/8/chartex" xmlns:cx2="http://schemas.microsoft.com/office/drawing/2015/10/21/chartex" xmlns:cx3="http://schemas.microsoft.com/office/drawing/2016/5/9/chartex" xmlns:cx4="http://schemas.microsoft.com/office/drawing/2016/5/10/chartex" xmlns:cx5="http://schemas.microsoft.com/office/drawing/2016/5/11/chartex" xmlns:cx6="http://schemas.microsoft.com/office/drawing/2016/5/12/chartex" xmlns:cx7="http://schemas.microsoft.com/office/drawing/2016/5/13/chartex" xmlns:cx8="http://schemas.microsoft.com/office/drawing/2016/5/14/chartex" xmlns:mc="http://schemas.openxmlformats.org/markup-compatibility/2006" xmlns:aink="http://schemas.microsoft.com/office/drawing/2016/ink" xmlns:am3d="http://schemas.microsoft.com/office/drawing/2017/model3d" xmlns:o="urn:schemas-microsoft-com:office:office" xmlns:oel="http://schemas.microsoft.com/office/2019/extlst" xmlns:r="http://schemas.openxmlformats.org/officeDocument/2006/relationships" xmlns:m="http://schemas.openxmlformats.org/officeDocument/2006/math" xmlns:v="urn:schemas-microsoft-com:vml" xmlns:wp14="http://schemas.microsoft.com/office/word/2010/wordprocessingDrawing" xmlns:wp="http://schemas.openxmlformats.org/drawingml/2006/wordprocessingDrawing" xmlns:w10="urn:schemas-microsoft-com:office:word" xmlns:w="http://schemas.openxmlformats.org/wordprocessingml/2006/main" xmlns:w14="http://schemas.microsoft.com/office/word/2010/wordml" xmlns:w15="http://schemas.microsoft.com/office/word/2012/wordml" xmlns:w16cex="http://schemas.microsoft.com/office/word/2018/wordml/cex" xmlns:w16cid="http://schemas.microsoft.com/office/word/2016/wordml/cid" xmlns:w16="http://schemas.microsoft.com/office/word/2018/wordml" xmlns:w16du="http://schemas.microsoft.com/office/word/2023/wordml/word16du" xmlns:w16sdtdh="http://schemas.microsoft.com/office/word/2020/wordml/sdtdatahash" xmlns:w16sdtfl="http://schemas.microsoft.com/office/word/2024/wordml/sdtformatlock" xmlns:w16se="http://schemas.microsoft.com/office/word/2015/wordml/symex" xmlns:wpg="http://schemas.microsoft.com/office/word/2010/wordprocessingGroup" xmlns:wpi="http://schemas.microsoft.com/office/word/2010/wordprocessingInk" xmlns:wne="http://schemas.microsoft.com/office/word/2006/wordml" xmlns:wps="http://schemas.microsoft.com/office/word/2010/wordprocessingShape" mc:Ignorable="w14 w15 w16se w16cid w16 w16cex w16sdtdh w16sdtfl w16du wp14">
+  <w:endnote w:type="separator" w:id="-1">
+    <w:p>
+      <w:pPr>
+        <w:spacing w:after="0" w:line="240" w:lineRule="auto"/>
+      </w:pPr>
+      <w:r>
+        <w:separator/>
+      </w:r>
+    </w:p>
+  </w:endnote>
+  <w:endnote w:type="continuationSeparator" w:id="0">
+    <w:p>
+      <w:pPr>
+        <w:spacing w:after="0" w:line="240" w:lineRule="auto"/>
+      </w:pPr>
+      <w:r>
+        <w:continuationSeparator/>
+      </w:r>
+    </w:p>
+  </w:endnote>
+</w:endnotes>
+</file>
+
+<file path=word/footnotes.xml><?xml version="1.0" encoding="utf-8"?>
+<w:footnotes xmlns:wpc="http://schemas.microsoft.com/office/word/2010/wordprocessingCanvas" xmlns:cx="http://schemas.microsoft.com/office/drawing/2014/chartex" xmlns:cx1="http://schemas.microsoft.com/office/drawing/2015/9/8/chartex" xmlns:cx2="http://schemas.microsoft.com/office/drawing/2015/10/21/chartex" xmlns:cx3="http://schemas.microsoft.com/office/drawing/2016/5/9/chartex" xmlns:cx4="http://schemas.microsoft.com/office/drawing/2016/5/10/chartex" xmlns:cx5="http://schemas.microsoft.com/office/drawing/2016/5/11/chartex" xmlns:cx6="http://schemas.microsoft.com/office/drawing/2016/5/12/chartex" xmlns:cx7="http://schemas.microsoft.com/office/drawing/2016/5/13/chartex" xmlns:cx8="http://schemas.microsoft.com/office/drawing/2016/5/14/chartex" xmlns:mc="http://schemas.openxmlformats.org/markup-compatibility/2006" xmlns:aink="http://schemas.microsoft.com/office/drawing/2016/ink" xmlns:am3d="http://schemas.microsoft.com/office/drawing/2017/model3d" xmlns:o="urn:schemas-microsoft-com:office:office" xmlns:oel="http://schemas.microsoft.com/office/2019/extlst" xmlns:r="http://schemas.openxmlformats.org/officeDocument/2006/relationships" xmlns:m="http://schemas.openxmlformats.org/officeDocument/2006/math" xmlns:v="urn:schemas-microsoft-com:vml" xmlns:wp14="http://schemas.microsoft.com/office/word/2010/wordprocessingDrawing" xmlns:wp="http://schemas.openxmlformats.org/drawingml/2006/wordprocessingDrawing" xmlns:w10="urn:schemas-microsoft-com:office:word" xmlns:w="http://schemas.openxmlformats.org/wordprocessingml/2006/main" xmlns:w14="http://schemas.microsoft.com/office/word/2010/wordml" xmlns:w15="http://schemas.microsoft.com/office/word/2012/wordml" xmlns:w16cex="http://schemas.microsoft.com/office/word/2018/wordml/cex" xmlns:w16cid="http://schemas.microsoft.com/office/word/2016/wordml/cid" xmlns:w16="http://schemas.microsoft.com/office/word/2018/wordml" xmlns:w16du="http://schemas.microsoft.com/office/word/2023/wordml/word16du" xmlns:w16sdtdh="http://schemas.microsoft.com/office/word/2020/wordml/sdtdatahash" xmlns:w16sdtfl="http://schemas.microsoft.com/office/word/2024/wordml/sdtformatlock" xmlns:w16se="http://schemas.microsoft.com/office/word/2015/wordml/symex" xmlns:wpg="http://schemas.microsoft.com/office/word/2010/wordprocessingGroup" xmlns:wpi="http://schemas.microsoft.com/office/word/2010/wordprocessingInk" xmlns:wne="http://schemas.microsoft.com/office/word/2006/wordml" xmlns:wps="http://schemas.microsoft.com/office/word/2010/wordprocessingShape" mc:Ignorable="w14 w15 w16se w16cid w16 w16cex w16sdtdh w16sdtfl w16du wp14">
+  <w:footnote w:type="separator" w:id="-1">
+    <w:p>
+      <w:pPr>
+        <w:spacing w:after="0" w:line="240" w:lineRule="auto"/>
+      </w:pPr>
+      <w:r>
+        <w:separator/>
+      </w:r>
+    </w:p>
+  </w:footnote>
+  <w:footnote w:type="continuationSeparator" w:id="0">
+    <w:p>
+      <w:pPr>
+        <w:spacing w:after="0" w:line="240" w:lineRule="auto"/>
+      </w:pPr>
+      <w:r>
+        <w:continuationSeparator/>
+      </w:r>
+    </w:p>
+  </w:footnote>
+</w:footnotes>
+</file>
+
+<file path=word/header1.xml><?xml version="1.0" encoding="utf-8"?>
+<w:hdr xmlns:wpc="http://schemas.microsoft.com/office/word/2010/wordprocessingCanvas" xmlns:cx="http://schemas.microsoft.com/office/drawing/2014/chartex" xmlns:cx1="http://schemas.microsoft.com/office/drawing/2015/9/8/chartex" xmlns:cx2="http://schemas.microsoft.com/office/drawing/2015/10/21/chartex" xmlns:cx3="http://schemas.microsoft.com/office/drawing/2016/5/9/chartex" xmlns:cx4="http://schemas.microsoft.com/office/drawing/2016/5/10/chartex" xmlns:cx5="http://schemas.microsoft.com/office/drawing/2016/5/11/chartex" xmlns:cx6="http://schemas.microsoft.com/office/drawing/2016/5/12/chartex" xmlns:cx7="http://schemas.microsoft.com/office/drawing/2016/5/13/chartex" xmlns:cx8="http://schemas.microsoft.com/office/drawing/2016/5/14/chartex" xmlns:mc="http://schemas.openxmlformats.org/markup-compatibility/2006" xmlns:aink="http://schemas.microsoft.com/office/drawing/2016/ink" xmlns:am3d="http://schemas.microsoft.com/office/drawing/2017/model3d" xmlns:o="urn:schemas-microsoft-com:office:office" xmlns:oel="http://schemas.microsoft.com/office/2019/extlst" xmlns:r="http://schemas.openxmlformats.org/officeDocument/2006/relationships" xmlns:m="http://schemas.openxmlformats.org/officeDocument/2006/math" xmlns:v="urn:schemas-microsoft-com:vml" xmlns:wp14="http://schemas.microsoft.com/office/word/2010/wordprocessingDrawing" xmlns:wp="http://schemas.openxmlformats.org/drawingml/2006/wordprocessingDrawing" xmlns:w10="urn:schemas-microsoft-com:office:word" xmlns:w="http://schemas.openxmlformats.org/wordprocessingml/2006/main" xmlns:w14="http://schemas.microsoft.com/office/word/2010/wordml" xmlns:w15="http://schemas.microsoft.com/office/word/2012/wordml" xmlns:w16cex="http://schemas.microsoft.com/office/word/2018/wordml/cex" xmlns:w16cid="http://schemas.microsoft.com/office/word/2016/wordml/cid" xmlns:w16="http://schemas.microsoft.com/office/word/2018/wordml" xmlns:w16du="http://schemas.microsoft.com/office/word/2023/wordml/word16du" xmlns:w16sdtdh="http://schemas.microsoft.com/office/word/2020/wordml/sdtdatahash" xmlns:w16sdtfl="http://schemas.microsoft.com/office/word/2024/wordml/sdtformatlock" xmlns:w16se="http://schemas.microsoft.com/office/word/2015/wordml/symex" xmlns:wpg="http://schemas.microsoft.com/office/word/2010/wordprocessingGroup" xmlns:wpi="http://schemas.microsoft.com/office/word/2010/wordprocessingInk" xmlns:wne="http://schemas.microsoft.com/office/word/2006/wordml" xmlns:wps="http://schemas.microsoft.com/office/word/2010/wordprocessingShape" mc:Ignorable="w14 w15 w16se w16cid w16 w16cex w16sdtdh w16sdtfl w16du wp14">
+  <w:sdt>
+    <w:sdtPr>
+      <w:rPr>
+        <w:color w:val="7F7F7F" w:themeColor="background1" w:themeShade="7F"/>
+        <w:spacing w:val="60"/>
+      </w:rPr>
+      <w:id w:val="861856338"/>
+      <w:docPartObj>
+        <w:docPartGallery w:val="Page Numbers (Top of Page)"/>
+        <w:docPartUnique/>
+      </w:docPartObj>
+    </w:sdtPr>
+    <w:sdtEndPr>
+      <w:rPr>
+        <w:b/>
+        <w:bCs/>
+        <w:noProof/>
+        <w:color w:val="auto"/>
+        <w:spacing w:val="0"/>
+      </w:rPr>
+    </w:sdtEndPr>
+    <w:sdtContent>
+      <w:p>
+        <w:pPr>
+          <w:pStyle w:val="Header"/>
+          <w:pBdr>
+            <w:bottom w:val="single" w:sz="4" w:space="1" w:color="D9D9D9" w:themeColor="background1" w:themeShade="D9"/>
+          </w:pBdr>
+          <w:jc w:val="right"/>
+          <w:rPr>
+            <w:b/>
+            <w:bCs/>
+          </w:rPr>
+        </w:pPr>
+        <w:r>
+          <w:rPr>
+            <w:color w:val="7F7F7F" w:themeColor="background1" w:themeShade="7F"/>
+            <w:spacing w:val="60"/>
+          </w:rPr>
+          <w:t>Page</w:t>
+        </w:r>
+        <w:r>
+          <w:t xml:space="preserve"> | </w:t>
+        </w:r>
+        <w:r>
+          <w:fldChar w:fldCharType="begin"/>
+        </w:r>
+        <w:r>
+          <w:instrText xml:space="preserve"> PAGE   \* MERGEFORMAT </w:instrText>
+        </w:r>
+        <w:r>
+          <w:fldChar w:fldCharType="separate"/>
+        </w:r>
+        <w:r>
+          <w:rPr>
+            <w:b/>
+            <w:bCs/>
+            <w:noProof/>
+          </w:rPr>
+          <w:t>2</w:t>
+        </w:r>
+        <w:r>
+          <w:rPr>
+            <w:b/>
+            <w:bCs/>
+            <w:noProof/>
+          </w:rPr>
+          <w:fldChar w:fldCharType="end"/>
+        </w:r>
+      </w:p>
+    </w:sdtContent>
+  </w:sdt>
+  <w:p>
+    <w:pPr>
+      <w:pStyle w:val="Header"/>
+    </w:pPr>
+  </w:p>
+</w:hdr>
+</file>
+
 <file path=word/numbering.xml><?xml version="1.0" encoding="utf-8"?>
 <w:numbering xmlns:wpc="http://schemas.microsoft.com/office/word/2010/wordprocessingCanvas" xmlns:cx="http://schemas.microsoft.com/office/drawing/2014/chartex" xmlns:cx1="http://schemas.microsoft.com/office/drawing/2015/9/8/chartex" xmlns:cx2="http://schemas.microsoft.com/office/drawing/2015/10/21/chartex" xmlns:cx3="http://schemas.microsoft.com/office/drawing/2016/5/9/chartex" xmlns:cx4="http://schemas.microsoft.com/office/drawing/2016/5/10/chartex" xmlns:cx5="http://schemas.microsoft.com/office/drawing/2016/5/11/chartex" xmlns:cx6="http://schemas.microsoft.com/office/drawing/2016/5/12/chartex" xmlns:cx7="http://schemas.microsoft.com/office/drawing/2016/5/13/chartex" xmlns:cx8="http://schemas.microsoft.com/office/drawing/2016/5/14/chartex" xmlns:mc="http://schemas.openxmlformats.org/markup-compatibility/2006" xmlns:aink="http://schemas.microsoft.com/office/drawing/2016/ink" xmlns:am3d="http://schemas.microsoft.com/office/drawing/2017/model3d" xmlns:o="urn:schemas-microsoft-com:office:office" xmlns:oel="http://schemas.microsoft.com/office/2019/extlst" xmlns:r="http://schemas.openxmlformats.org/officeDocument/2006/relationships" xmlns:m="http://schemas.openxmlformats.org/officeDocument/2006/math" xmlns:v="urn:schemas-microsoft-com:vml" xmlns:wp14="http://schemas.microsoft.com/office/word/2010/wordprocessingDrawing" xmlns:wp="http://schemas.openxmlformats.org/drawingml/2006/wordprocessingDrawing" xmlns:w10="urn:schemas-microsoft-com:office:word" xmlns:w="http://schemas.openxmlformats.org/wordprocessingml/2006/main" xmlns:w14="http://schemas.microsoft.com/office/word/2010/wordml" xmlns:w15="http://schemas.microsoft.com/office/word/2012/wordml" xmlns:w16cex="http://schemas.microsoft.com/office/word/2018/wordml/cex" xmlns:w16cid="http://schemas.microsoft.com/office/word/2016/wordml/cid" xmlns:w16="http://schemas.microsoft.com/office/word/2018/wordml" xmlns:w16du="http://schemas.microsoft.com/office/word/2023/wordml/word16du" xmlns:w16sdtdh="http://schemas.microsoft.com/office/word/2020/wordml/sdtdatahash" xmlns:w16sdtfl="http://schemas.microsoft.com/office/word/2024/wordml/sdtformatlock" xmlns:w16se="http://schemas.microsoft.com/office/word/2015/wordml/symex" xmlns:wpg="http://schemas.microsoft.com/office/word/2010/wordprocessingGroup" xmlns:wpi="http://schemas.microsoft.com/office/word/2010/wordprocessingInk" xmlns:wne="http://schemas.microsoft.com/office/word/2006/wordml" xmlns:wps="http://schemas.microsoft.com/office/word/2010/wordprocessingShape" mc:Ignorable="w14 w15 w16se w16cid w16 w16cex w16sdtdh w16sdtfl w16du wp14">
   <w:abstractNum w:abstractNumId="0" w15:restartNumberingAfterBreak="0">
-    <w:nsid w:val="35140659"/>
+    <w:nsid w:val="12434C9C"/>
     <w:multiLevelType w:val="multilevel"/>
-    <w:tmpl w:val="813C6B48"/>
+    <w:tmpl w:val="9104BD9A"/>
     <w:lvl w:ilvl="0">
       <w:start w:val="1"/>
       <w:numFmt w:val="bullet"/>
@@ -726,7 +2816,279 @@
       </w:rPr>
     </w:lvl>
   </w:abstractNum>
+  <w:abstractNum w:abstractNumId="1" w15:restartNumberingAfterBreak="0">
+    <w:nsid w:val="2DA2699D"/>
+    <w:multiLevelType w:val="multilevel"/>
+    <w:tmpl w:val="EBA4A9CC"/>
+    <w:lvl w:ilvl="0">
+      <w:start w:val="1"/>
+      <w:numFmt w:val="decimal"/>
+      <w:lvlText w:val="%1."/>
+      <w:lvlJc w:val="left"/>
+      <w:pPr>
+        <w:tabs>
+          <w:tab w:val="num" w:pos="720"/>
+        </w:tabs>
+        <w:ind w:left="720" w:hanging="360"/>
+      </w:pPr>
+    </w:lvl>
+    <w:lvl w:ilvl="1">
+      <w:start w:val="1"/>
+      <w:numFmt w:val="bullet"/>
+      <w:lvlText w:val="o"/>
+      <w:lvlJc w:val="left"/>
+      <w:pPr>
+        <w:tabs>
+          <w:tab w:val="num" w:pos="1440"/>
+        </w:tabs>
+        <w:ind w:left="1440" w:hanging="360"/>
+      </w:pPr>
+      <w:rPr>
+        <w:rFonts w:ascii="Courier New" w:hAnsi="Courier New" w:hint="default"/>
+        <w:sz w:val="20"/>
+      </w:rPr>
+    </w:lvl>
+    <w:lvl w:ilvl="2" w:tentative="1">
+      <w:start w:val="1"/>
+      <w:numFmt w:val="decimal"/>
+      <w:lvlText w:val="%3."/>
+      <w:lvlJc w:val="left"/>
+      <w:pPr>
+        <w:tabs>
+          <w:tab w:val="num" w:pos="2160"/>
+        </w:tabs>
+        <w:ind w:left="2160" w:hanging="360"/>
+      </w:pPr>
+    </w:lvl>
+    <w:lvl w:ilvl="3" w:tentative="1">
+      <w:start w:val="1"/>
+      <w:numFmt w:val="decimal"/>
+      <w:lvlText w:val="%4."/>
+      <w:lvlJc w:val="left"/>
+      <w:pPr>
+        <w:tabs>
+          <w:tab w:val="num" w:pos="2880"/>
+        </w:tabs>
+        <w:ind w:left="2880" w:hanging="360"/>
+      </w:pPr>
+    </w:lvl>
+    <w:lvl w:ilvl="4" w:tentative="1">
+      <w:start w:val="1"/>
+      <w:numFmt w:val="decimal"/>
+      <w:lvlText w:val="%5."/>
+      <w:lvlJc w:val="left"/>
+      <w:pPr>
+        <w:tabs>
+          <w:tab w:val="num" w:pos="3600"/>
+        </w:tabs>
+        <w:ind w:left="3600" w:hanging="360"/>
+      </w:pPr>
+    </w:lvl>
+    <w:lvl w:ilvl="5" w:tentative="1">
+      <w:start w:val="1"/>
+      <w:numFmt w:val="decimal"/>
+      <w:lvlText w:val="%6."/>
+      <w:lvlJc w:val="left"/>
+      <w:pPr>
+        <w:tabs>
+          <w:tab w:val="num" w:pos="4320"/>
+        </w:tabs>
+        <w:ind w:left="4320" w:hanging="360"/>
+      </w:pPr>
+    </w:lvl>
+    <w:lvl w:ilvl="6" w:tentative="1">
+      <w:start w:val="1"/>
+      <w:numFmt w:val="decimal"/>
+      <w:lvlText w:val="%7."/>
+      <w:lvlJc w:val="left"/>
+      <w:pPr>
+        <w:tabs>
+          <w:tab w:val="num" w:pos="5040"/>
+        </w:tabs>
+        <w:ind w:left="5040" w:hanging="360"/>
+      </w:pPr>
+    </w:lvl>
+    <w:lvl w:ilvl="7" w:tentative="1">
+      <w:start w:val="1"/>
+      <w:numFmt w:val="decimal"/>
+      <w:lvlText w:val="%8."/>
+      <w:lvlJc w:val="left"/>
+      <w:pPr>
+        <w:tabs>
+          <w:tab w:val="num" w:pos="5760"/>
+        </w:tabs>
+        <w:ind w:left="5760" w:hanging="360"/>
+      </w:pPr>
+    </w:lvl>
+    <w:lvl w:ilvl="8" w:tentative="1">
+      <w:start w:val="1"/>
+      <w:numFmt w:val="decimal"/>
+      <w:lvlText w:val="%9."/>
+      <w:lvlJc w:val="left"/>
+      <w:pPr>
+        <w:tabs>
+          <w:tab w:val="num" w:pos="6480"/>
+        </w:tabs>
+        <w:ind w:left="6480" w:hanging="360"/>
+      </w:pPr>
+    </w:lvl>
+  </w:abstractNum>
+  <w:abstractNum w:abstractNumId="2" w15:restartNumberingAfterBreak="0">
+    <w:nsid w:val="35140659"/>
+    <w:multiLevelType w:val="multilevel"/>
+    <w:tmpl w:val="813C6B48"/>
+    <w:lvl w:ilvl="0">
+      <w:start w:val="1"/>
+      <w:numFmt w:val="bullet"/>
+      <w:lvlText w:val=""/>
+      <w:lvlJc w:val="left"/>
+      <w:pPr>
+        <w:tabs>
+          <w:tab w:val="num" w:pos="720"/>
+        </w:tabs>
+        <w:ind w:left="720" w:hanging="360"/>
+      </w:pPr>
+      <w:rPr>
+        <w:rFonts w:ascii="Symbol" w:hAnsi="Symbol" w:hint="default"/>
+        <w:sz w:val="20"/>
+      </w:rPr>
+    </w:lvl>
+    <w:lvl w:ilvl="1" w:tentative="1">
+      <w:start w:val="1"/>
+      <w:numFmt w:val="bullet"/>
+      <w:lvlText w:val="o"/>
+      <w:lvlJc w:val="left"/>
+      <w:pPr>
+        <w:tabs>
+          <w:tab w:val="num" w:pos="1440"/>
+        </w:tabs>
+        <w:ind w:left="1440" w:hanging="360"/>
+      </w:pPr>
+      <w:rPr>
+        <w:rFonts w:ascii="Courier New" w:hAnsi="Courier New" w:hint="default"/>
+        <w:sz w:val="20"/>
+      </w:rPr>
+    </w:lvl>
+    <w:lvl w:ilvl="2" w:tentative="1">
+      <w:start w:val="1"/>
+      <w:numFmt w:val="bullet"/>
+      <w:lvlText w:val=""/>
+      <w:lvlJc w:val="left"/>
+      <w:pPr>
+        <w:tabs>
+          <w:tab w:val="num" w:pos="2160"/>
+        </w:tabs>
+        <w:ind w:left="2160" w:hanging="360"/>
+      </w:pPr>
+      <w:rPr>
+        <w:rFonts w:ascii="Wingdings" w:hAnsi="Wingdings" w:hint="default"/>
+        <w:sz w:val="20"/>
+      </w:rPr>
+    </w:lvl>
+    <w:lvl w:ilvl="3" w:tentative="1">
+      <w:start w:val="1"/>
+      <w:numFmt w:val="bullet"/>
+      <w:lvlText w:val=""/>
+      <w:lvlJc w:val="left"/>
+      <w:pPr>
+        <w:tabs>
+          <w:tab w:val="num" w:pos="2880"/>
+        </w:tabs>
+        <w:ind w:left="2880" w:hanging="360"/>
+      </w:pPr>
+      <w:rPr>
+        <w:rFonts w:ascii="Wingdings" w:hAnsi="Wingdings" w:hint="default"/>
+        <w:sz w:val="20"/>
+      </w:rPr>
+    </w:lvl>
+    <w:lvl w:ilvl="4" w:tentative="1">
+      <w:start w:val="1"/>
+      <w:numFmt w:val="bullet"/>
+      <w:lvlText w:val=""/>
+      <w:lvlJc w:val="left"/>
+      <w:pPr>
+        <w:tabs>
+          <w:tab w:val="num" w:pos="3600"/>
+        </w:tabs>
+        <w:ind w:left="3600" w:hanging="360"/>
+      </w:pPr>
+      <w:rPr>
+        <w:rFonts w:ascii="Wingdings" w:hAnsi="Wingdings" w:hint="default"/>
+        <w:sz w:val="20"/>
+      </w:rPr>
+    </w:lvl>
+    <w:lvl w:ilvl="5" w:tentative="1">
+      <w:start w:val="1"/>
+      <w:numFmt w:val="bullet"/>
+      <w:lvlText w:val=""/>
+      <w:lvlJc w:val="left"/>
+      <w:pPr>
+        <w:tabs>
+          <w:tab w:val="num" w:pos="4320"/>
+        </w:tabs>
+        <w:ind w:left="4320" w:hanging="360"/>
+      </w:pPr>
+      <w:rPr>
+        <w:rFonts w:ascii="Wingdings" w:hAnsi="Wingdings" w:hint="default"/>
+        <w:sz w:val="20"/>
+      </w:rPr>
+    </w:lvl>
+    <w:lvl w:ilvl="6" w:tentative="1">
+      <w:start w:val="1"/>
+      <w:numFmt w:val="bullet"/>
+      <w:lvlText w:val=""/>
+      <w:lvlJc w:val="left"/>
+      <w:pPr>
+        <w:tabs>
+          <w:tab w:val="num" w:pos="5040"/>
+        </w:tabs>
+        <w:ind w:left="5040" w:hanging="360"/>
+      </w:pPr>
+      <w:rPr>
+        <w:rFonts w:ascii="Wingdings" w:hAnsi="Wingdings" w:hint="default"/>
+        <w:sz w:val="20"/>
+      </w:rPr>
+    </w:lvl>
+    <w:lvl w:ilvl="7" w:tentative="1">
+      <w:start w:val="1"/>
+      <w:numFmt w:val="bullet"/>
+      <w:lvlText w:val=""/>
+      <w:lvlJc w:val="left"/>
+      <w:pPr>
+        <w:tabs>
+          <w:tab w:val="num" w:pos="5760"/>
+        </w:tabs>
+        <w:ind w:left="5760" w:hanging="360"/>
+      </w:pPr>
+      <w:rPr>
+        <w:rFonts w:ascii="Wingdings" w:hAnsi="Wingdings" w:hint="default"/>
+        <w:sz w:val="20"/>
+      </w:rPr>
+    </w:lvl>
+    <w:lvl w:ilvl="8" w:tentative="1">
+      <w:start w:val="1"/>
+      <w:numFmt w:val="bullet"/>
+      <w:lvlText w:val=""/>
+      <w:lvlJc w:val="left"/>
+      <w:pPr>
+        <w:tabs>
+          <w:tab w:val="num" w:pos="6480"/>
+        </w:tabs>
+        <w:ind w:left="6480" w:hanging="360"/>
+      </w:pPr>
+      <w:rPr>
+        <w:rFonts w:ascii="Wingdings" w:hAnsi="Wingdings" w:hint="default"/>
+        <w:sz w:val="20"/>
+      </w:rPr>
+    </w:lvl>
+  </w:abstractNum>
   <w:num w:numId="1" w16cid:durableId="86662365">
+    <w:abstractNumId w:val="2"/>
+  </w:num>
+  <w:num w:numId="2" w16cid:durableId="1441224686">
+    <w:abstractNumId w:val="1"/>
+  </w:num>
+  <w:num w:numId="3" w16cid:durableId="659770092">
     <w:abstractNumId w:val="0"/>
   </w:num>
 </w:numbering>
@@ -1132,6 +3494,7 @@
   <w:style w:type="paragraph" w:default="1" w:styleId="Normal">
     <w:name w:val="Normal"/>
     <w:qFormat/>
+    <w:rsid w:val="00930F8A"/>
   </w:style>
   <w:style w:type="paragraph" w:styleId="Heading1">
     <w:name w:val="heading 1"/>
@@ -1335,6 +3698,7 @@
   <w:style w:type="character" w:default="1" w:styleId="DefaultParagraphFont">
     <w:name w:val="Default Paragraph Font"/>
     <w:uiPriority w:val="1"/>
+    <w:semiHidden/>
     <w:unhideWhenUsed/>
   </w:style>
   <w:style w:type="table" w:default="1" w:styleId="TableNormal">
@@ -1648,6 +4012,324 @@
       <w:spacing w:val="5"/>
     </w:rPr>
   </w:style>
+  <w:style w:type="table" w:styleId="TableGrid">
+    <w:name w:val="Table Grid"/>
+    <w:basedOn w:val="TableNormal"/>
+    <w:uiPriority w:val="39"/>
+    <w:rsid w:val="001E1DD5"/>
+    <w:pPr>
+      <w:spacing w:after="0" w:line="240" w:lineRule="auto"/>
+    </w:pPr>
+    <w:tblPr>
+      <w:tblBorders>
+        <w:top w:val="single" w:sz="4" w:space="0" w:color="auto"/>
+        <w:left w:val="single" w:sz="4" w:space="0" w:color="auto"/>
+        <w:bottom w:val="single" w:sz="4" w:space="0" w:color="auto"/>
+        <w:right w:val="single" w:sz="4" w:space="0" w:color="auto"/>
+        <w:insideH w:val="single" w:sz="4" w:space="0" w:color="auto"/>
+        <w:insideV w:val="single" w:sz="4" w:space="0" w:color="auto"/>
+      </w:tblBorders>
+    </w:tblPr>
+  </w:style>
+  <w:style w:type="table" w:styleId="PlainTable1">
+    <w:name w:val="Plain Table 1"/>
+    <w:basedOn w:val="TableNormal"/>
+    <w:uiPriority w:val="41"/>
+    <w:rsid w:val="00E577F4"/>
+    <w:pPr>
+      <w:spacing w:after="0" w:line="240" w:lineRule="auto"/>
+    </w:pPr>
+    <w:tblPr>
+      <w:tblStyleRowBandSize w:val="1"/>
+      <w:tblStyleColBandSize w:val="1"/>
+      <w:tblBorders>
+        <w:top w:val="single" w:sz="4" w:space="0" w:color="BFBFBF" w:themeColor="background1" w:themeShade="BF"/>
+        <w:left w:val="single" w:sz="4" w:space="0" w:color="BFBFBF" w:themeColor="background1" w:themeShade="BF"/>
+        <w:bottom w:val="single" w:sz="4" w:space="0" w:color="BFBFBF" w:themeColor="background1" w:themeShade="BF"/>
+        <w:right w:val="single" w:sz="4" w:space="0" w:color="BFBFBF" w:themeColor="background1" w:themeShade="BF"/>
+        <w:insideH w:val="single" w:sz="4" w:space="0" w:color="BFBFBF" w:themeColor="background1" w:themeShade="BF"/>
+        <w:insideV w:val="single" w:sz="4" w:space="0" w:color="BFBFBF" w:themeColor="background1" w:themeShade="BF"/>
+      </w:tblBorders>
+    </w:tblPr>
+    <w:tblStylePr w:type="firstRow">
+      <w:rPr>
+        <w:b/>
+        <w:bCs/>
+      </w:rPr>
+    </w:tblStylePr>
+    <w:tblStylePr w:type="lastRow">
+      <w:rPr>
+        <w:b/>
+        <w:bCs/>
+      </w:rPr>
+      <w:tblPr/>
+      <w:tcPr>
+        <w:tcBorders>
+          <w:top w:val="double" w:sz="4" w:space="0" w:color="BFBFBF" w:themeColor="background1" w:themeShade="BF"/>
+        </w:tcBorders>
+      </w:tcPr>
+    </w:tblStylePr>
+    <w:tblStylePr w:type="firstCol">
+      <w:rPr>
+        <w:b/>
+        <w:bCs/>
+      </w:rPr>
+    </w:tblStylePr>
+    <w:tblStylePr w:type="lastCol">
+      <w:rPr>
+        <w:b/>
+        <w:bCs/>
+      </w:rPr>
+    </w:tblStylePr>
+    <w:tblStylePr w:type="band1Vert">
+      <w:tblPr/>
+      <w:tcPr>
+        <w:shd w:val="clear" w:color="auto" w:fill="F2F2F2" w:themeFill="background1" w:themeFillShade="F2"/>
+      </w:tcPr>
+    </w:tblStylePr>
+    <w:tblStylePr w:type="band1Horz">
+      <w:tblPr/>
+      <w:tcPr>
+        <w:shd w:val="clear" w:color="auto" w:fill="F2F2F2" w:themeFill="background1" w:themeFillShade="F2"/>
+      </w:tcPr>
+    </w:tblStylePr>
+  </w:style>
+  <w:style w:type="table" w:styleId="PlainTable3">
+    <w:name w:val="Plain Table 3"/>
+    <w:basedOn w:val="TableNormal"/>
+    <w:uiPriority w:val="43"/>
+    <w:rsid w:val="00E577F4"/>
+    <w:pPr>
+      <w:spacing w:after="0" w:line="240" w:lineRule="auto"/>
+    </w:pPr>
+    <w:tblPr>
+      <w:tblStyleRowBandSize w:val="1"/>
+      <w:tblStyleColBandSize w:val="1"/>
+    </w:tblPr>
+    <w:tblStylePr w:type="firstRow">
+      <w:rPr>
+        <w:b/>
+        <w:bCs/>
+        <w:caps/>
+      </w:rPr>
+      <w:tblPr/>
+      <w:tcPr>
+        <w:tcBorders>
+          <w:bottom w:val="single" w:sz="4" w:space="0" w:color="7F7F7F" w:themeColor="text1" w:themeTint="80"/>
+        </w:tcBorders>
+      </w:tcPr>
+    </w:tblStylePr>
+    <w:tblStylePr w:type="lastRow">
+      <w:rPr>
+        <w:b/>
+        <w:bCs/>
+        <w:caps/>
+      </w:rPr>
+      <w:tblPr/>
+      <w:tcPr>
+        <w:tcBorders>
+          <w:top w:val="nil"/>
+        </w:tcBorders>
+      </w:tcPr>
+    </w:tblStylePr>
+    <w:tblStylePr w:type="firstCol">
+      <w:rPr>
+        <w:b/>
+        <w:bCs/>
+        <w:caps/>
+      </w:rPr>
+      <w:tblPr/>
+      <w:tcPr>
+        <w:tcBorders>
+          <w:right w:val="single" w:sz="4" w:space="0" w:color="7F7F7F" w:themeColor="text1" w:themeTint="80"/>
+        </w:tcBorders>
+      </w:tcPr>
+    </w:tblStylePr>
+    <w:tblStylePr w:type="lastCol">
+      <w:rPr>
+        <w:b/>
+        <w:bCs/>
+        <w:caps/>
+      </w:rPr>
+      <w:tblPr/>
+      <w:tcPr>
+        <w:tcBorders>
+          <w:left w:val="nil"/>
+        </w:tcBorders>
+      </w:tcPr>
+    </w:tblStylePr>
+    <w:tblStylePr w:type="band1Vert">
+      <w:tblPr/>
+      <w:tcPr>
+        <w:shd w:val="clear" w:color="auto" w:fill="F2F2F2" w:themeFill="background1" w:themeFillShade="F2"/>
+      </w:tcPr>
+    </w:tblStylePr>
+    <w:tblStylePr w:type="band1Horz">
+      <w:tblPr/>
+      <w:tcPr>
+        <w:shd w:val="clear" w:color="auto" w:fill="F2F2F2" w:themeFill="background1" w:themeFillShade="F2"/>
+      </w:tcPr>
+    </w:tblStylePr>
+    <w:tblStylePr w:type="neCell">
+      <w:tblPr/>
+      <w:tcPr>
+        <w:tcBorders>
+          <w:left w:val="nil"/>
+        </w:tcBorders>
+      </w:tcPr>
+    </w:tblStylePr>
+    <w:tblStylePr w:type="nwCell">
+      <w:tblPr/>
+      <w:tcPr>
+        <w:tcBorders>
+          <w:right w:val="nil"/>
+        </w:tcBorders>
+      </w:tcPr>
+    </w:tblStylePr>
+  </w:style>
+  <w:style w:type="table" w:styleId="GridTable1Light">
+    <w:name w:val="Grid Table 1 Light"/>
+    <w:basedOn w:val="TableNormal"/>
+    <w:uiPriority w:val="46"/>
+    <w:rsid w:val="00E577F4"/>
+    <w:pPr>
+      <w:spacing w:after="0" w:line="240" w:lineRule="auto"/>
+    </w:pPr>
+    <w:tblPr>
+      <w:tblStyleRowBandSize w:val="1"/>
+      <w:tblStyleColBandSize w:val="1"/>
+      <w:tblBorders>
+        <w:top w:val="single" w:sz="4" w:space="0" w:color="999999" w:themeColor="text1" w:themeTint="66"/>
+        <w:left w:val="single" w:sz="4" w:space="0" w:color="999999" w:themeColor="text1" w:themeTint="66"/>
+        <w:bottom w:val="single" w:sz="4" w:space="0" w:color="999999" w:themeColor="text1" w:themeTint="66"/>
+        <w:right w:val="single" w:sz="4" w:space="0" w:color="999999" w:themeColor="text1" w:themeTint="66"/>
+        <w:insideH w:val="single" w:sz="4" w:space="0" w:color="999999" w:themeColor="text1" w:themeTint="66"/>
+        <w:insideV w:val="single" w:sz="4" w:space="0" w:color="999999" w:themeColor="text1" w:themeTint="66"/>
+      </w:tblBorders>
+    </w:tblPr>
+    <w:tblStylePr w:type="firstRow">
+      <w:rPr>
+        <w:b/>
+        <w:bCs/>
+      </w:rPr>
+      <w:tblPr/>
+      <w:tcPr>
+        <w:tcBorders>
+          <w:bottom w:val="single" w:sz="12" w:space="0" w:color="666666" w:themeColor="text1" w:themeTint="99"/>
+        </w:tcBorders>
+      </w:tcPr>
+    </w:tblStylePr>
+    <w:tblStylePr w:type="lastRow">
+      <w:rPr>
+        <w:b/>
+        <w:bCs/>
+      </w:rPr>
+      <w:tblPr/>
+      <w:tcPr>
+        <w:tcBorders>
+          <w:top w:val="double" w:sz="2" w:space="0" w:color="666666" w:themeColor="text1" w:themeTint="99"/>
+        </w:tcBorders>
+      </w:tcPr>
+    </w:tblStylePr>
+    <w:tblStylePr w:type="firstCol">
+      <w:rPr>
+        <w:b/>
+        <w:bCs/>
+      </w:rPr>
+    </w:tblStylePr>
+    <w:tblStylePr w:type="lastCol">
+      <w:rPr>
+        <w:b/>
+        <w:bCs/>
+      </w:rPr>
+    </w:tblStylePr>
+  </w:style>
+  <w:style w:type="paragraph" w:styleId="Header">
+    <w:name w:val="header"/>
+    <w:basedOn w:val="Normal"/>
+    <w:link w:val="HeaderChar"/>
+    <w:uiPriority w:val="99"/>
+    <w:unhideWhenUsed/>
+    <w:rsid w:val="00580E52"/>
+    <w:pPr>
+      <w:tabs>
+        <w:tab w:val="center" w:pos="4680"/>
+        <w:tab w:val="right" w:pos="9360"/>
+      </w:tabs>
+      <w:spacing w:after="0" w:line="240" w:lineRule="auto"/>
+    </w:pPr>
+  </w:style>
+  <w:style w:type="character" w:customStyle="1" w:styleId="HeaderChar">
+    <w:name w:val="Header Char"/>
+    <w:basedOn w:val="DefaultParagraphFont"/>
+    <w:link w:val="Header"/>
+    <w:uiPriority w:val="99"/>
+    <w:rsid w:val="00580E52"/>
+  </w:style>
+  <w:style w:type="paragraph" w:styleId="Footer">
+    <w:name w:val="footer"/>
+    <w:basedOn w:val="Normal"/>
+    <w:link w:val="FooterChar"/>
+    <w:uiPriority w:val="99"/>
+    <w:unhideWhenUsed/>
+    <w:rsid w:val="00580E52"/>
+    <w:pPr>
+      <w:tabs>
+        <w:tab w:val="center" w:pos="4680"/>
+        <w:tab w:val="right" w:pos="9360"/>
+      </w:tabs>
+      <w:spacing w:after="0" w:line="240" w:lineRule="auto"/>
+    </w:pPr>
+  </w:style>
+  <w:style w:type="character" w:customStyle="1" w:styleId="FooterChar">
+    <w:name w:val="Footer Char"/>
+    <w:basedOn w:val="DefaultParagraphFont"/>
+    <w:link w:val="Footer"/>
+    <w:uiPriority w:val="99"/>
+    <w:rsid w:val="00580E52"/>
+  </w:style>
+  <w:style w:type="paragraph" w:styleId="Caption">
+    <w:name w:val="caption"/>
+    <w:basedOn w:val="Normal"/>
+    <w:next w:val="Normal"/>
+    <w:uiPriority w:val="35"/>
+    <w:unhideWhenUsed/>
+    <w:qFormat/>
+    <w:rsid w:val="00B252DF"/>
+    <w:pPr>
+      <w:spacing w:after="200" w:line="240" w:lineRule="auto"/>
+    </w:pPr>
+    <w:rPr>
+      <w:i/>
+      <w:iCs/>
+      <w:color w:val="0E2841" w:themeColor="text2"/>
+      <w:sz w:val="18"/>
+      <w:szCs w:val="18"/>
+    </w:rPr>
+  </w:style>
+  <w:style w:type="character" w:styleId="Hyperlink">
+    <w:name w:val="Hyperlink"/>
+    <w:basedOn w:val="DefaultParagraphFont"/>
+    <w:uiPriority w:val="99"/>
+    <w:unhideWhenUsed/>
+    <w:rsid w:val="0015738E"/>
+    <w:rPr>
+      <w:color w:val="467886" w:themeColor="hyperlink"/>
+      <w:u w:val="single"/>
+    </w:rPr>
+  </w:style>
+  <w:style w:type="character" w:styleId="UnresolvedMention">
+    <w:name w:val="Unresolved Mention"/>
+    <w:basedOn w:val="DefaultParagraphFont"/>
+    <w:uiPriority w:val="99"/>
+    <w:semiHidden/>
+    <w:unhideWhenUsed/>
+    <w:rsid w:val="0015738E"/>
+    <w:rPr>
+      <w:color w:val="605E5C"/>
+      <w:shd w:val="clear" w:color="auto" w:fill="E1DFDD"/>
+    </w:rPr>
+  </w:style>
 </w:styles>
 </file>
 

</xml_diff>